<commit_message>
Bug en el problema 4
</commit_message>
<xml_diff>
--- a/PSP.docx
+++ b/PSP.docx
@@ -4532,10 +4532,2159 @@
           <w:lang w:val="en-US"/>
         </w:rPr>
         <w:tab/>
+      </w:r>
+      <w:r>
+        <w:rPr>
+          <w:rFonts w:hint="default" w:ascii="Courier New" w:hAnsi="Courier New" w:cs="Courier New"/>
+          <w:i w:val="0"/>
+          <w:iCs w:val="0"/>
+          <w:color w:val="263238"/>
+          <w:sz w:val="20"/>
+          <w:szCs w:val="20"/>
+          <w:u w:val="none"/>
+          <w:shd w:val="clear" w:fill="F7F9FA"/>
+          <w:vertAlign w:val="baseline"/>
+          <w:lang w:val="en-US"/>
+        </w:rPr>
         <w:t>Recibe solo enteros</w:t>
+      </w:r>
+    </w:p>
+    <w:p>
+      <w:pPr>
+        <w:pStyle w:val="4"/>
+        <w:keepNext w:val="0"/>
+        <w:keepLines w:val="0"/>
+        <w:widowControl/>
+        <w:numPr>
+          <w:ilvl w:val="0"/>
+          <w:numId w:val="0"/>
+        </w:numPr>
+        <w:suppressLineNumbers w:val="0"/>
+        <w:bidi w:val="0"/>
+        <w:spacing w:before="0" w:beforeAutospacing="0" w:after="200" w:afterAutospacing="0" w:line="29" w:lineRule="atLeast"/>
+        <w:ind w:right="0" w:rightChars="0"/>
+        <w:rPr>
+          <w:rFonts w:hint="default" w:ascii="Courier New" w:hAnsi="Courier New" w:cs="Courier New"/>
+          <w:i w:val="0"/>
+          <w:iCs w:val="0"/>
+          <w:color w:val="263238"/>
+          <w:sz w:val="20"/>
+          <w:szCs w:val="20"/>
+          <w:u w:val="none"/>
+          <w:shd w:val="clear" w:fill="F7F9FA"/>
+          <w:vertAlign w:val="baseline"/>
+          <w:lang w:val="es-MX"/>
+        </w:rPr>
+      </w:pPr>
+    </w:p>
+    <w:p>
+      <w:pPr>
+        <w:pStyle w:val="4"/>
+        <w:keepNext w:val="0"/>
+        <w:keepLines w:val="0"/>
+        <w:widowControl/>
+        <w:numPr>
+          <w:ilvl w:val="0"/>
+          <w:numId w:val="0"/>
+        </w:numPr>
+        <w:suppressLineNumbers w:val="0"/>
+        <w:bidi w:val="0"/>
+        <w:spacing w:before="0" w:beforeAutospacing="0" w:after="200" w:afterAutospacing="0" w:line="29" w:lineRule="atLeast"/>
+        <w:ind w:right="0" w:rightChars="0"/>
+        <w:rPr>
+          <w:rFonts w:hint="default" w:ascii="Courier New" w:hAnsi="Courier New" w:cs="Courier New"/>
+          <w:b/>
+          <w:bCs/>
+          <w:i w:val="0"/>
+          <w:iCs w:val="0"/>
+          <w:color w:val="263238"/>
+          <w:sz w:val="32"/>
+          <w:szCs w:val="32"/>
+          <w:u w:val="none"/>
+          <w:shd w:val="clear" w:fill="F7F9FA"/>
+          <w:vertAlign w:val="baseline"/>
+          <w:lang w:val="en-US"/>
+        </w:rPr>
+      </w:pPr>
+      <w:r>
+        <w:rPr>
+          <w:rFonts w:hint="default" w:ascii="Courier New" w:hAnsi="Courier New" w:cs="Courier New"/>
+          <w:b/>
+          <w:bCs/>
+          <w:i w:val="0"/>
+          <w:iCs w:val="0"/>
+          <w:color w:val="263238"/>
+          <w:sz w:val="32"/>
+          <w:szCs w:val="32"/>
+          <w:u w:val="none"/>
+          <w:shd w:val="clear" w:fill="F7F9FA"/>
+          <w:vertAlign w:val="baseline"/>
+          <w:lang w:val="en-US"/>
+        </w:rPr>
+        <w:t>Problema 4</w:t>
+      </w:r>
+    </w:p>
+    <w:p>
+      <w:pPr>
+        <w:pStyle w:val="4"/>
+        <w:keepNext w:val="0"/>
+        <w:keepLines w:val="0"/>
+        <w:widowControl/>
+        <w:numPr>
+          <w:ilvl w:val="0"/>
+          <w:numId w:val="0"/>
+        </w:numPr>
+        <w:suppressLineNumbers w:val="0"/>
+        <w:bidi w:val="0"/>
+        <w:spacing w:before="0" w:beforeAutospacing="0" w:after="200" w:afterAutospacing="0" w:line="29" w:lineRule="atLeast"/>
+        <w:ind w:right="0" w:rightChars="0"/>
+        <w:rPr>
+          <w:rFonts w:hint="default" w:ascii="Courier New" w:hAnsi="Courier New" w:cs="Courier New"/>
+          <w:b/>
+          <w:bCs/>
+          <w:i w:val="0"/>
+          <w:iCs w:val="0"/>
+          <w:color w:val="263238"/>
+          <w:sz w:val="32"/>
+          <w:szCs w:val="32"/>
+          <w:u w:val="none"/>
+          <w:shd w:val="clear" w:fill="F7F9FA"/>
+          <w:vertAlign w:val="baseline"/>
+          <w:lang w:val="en-US"/>
+        </w:rPr>
+      </w:pPr>
+    </w:p>
+    <w:p>
+      <w:pPr>
+        <w:pStyle w:val="4"/>
+        <w:keepNext w:val="0"/>
+        <w:keepLines w:val="0"/>
+        <w:widowControl/>
+        <w:suppressLineNumbers w:val="0"/>
+        <w:bidi w:val="0"/>
+        <w:spacing w:before="0" w:beforeAutospacing="0" w:after="200" w:afterAutospacing="0" w:line="29" w:lineRule="atLeast"/>
+      </w:pPr>
+      <w:r>
+        <w:rPr>
+          <w:rFonts w:ascii="Courier New" w:hAnsi="Courier New" w:cs="Courier New"/>
+          <w:i w:val="0"/>
+          <w:iCs w:val="0"/>
+          <w:color w:val="263238"/>
+          <w:sz w:val="20"/>
+          <w:szCs w:val="20"/>
+          <w:u w:val="none"/>
+          <w:shd w:val="clear" w:fill="F7F9FA"/>
+          <w:vertAlign w:val="baseline"/>
+        </w:rPr>
+        <w:t>Dado un número de días, mostrar a cuantos años, meses y días equivalen.</w:t>
+      </w:r>
+    </w:p>
+    <w:p>
+      <w:pPr>
+        <w:pStyle w:val="4"/>
+        <w:keepNext w:val="0"/>
+        <w:keepLines w:val="0"/>
+        <w:widowControl/>
+        <w:suppressLineNumbers w:val="0"/>
+        <w:bidi w:val="0"/>
+        <w:spacing w:before="0" w:beforeAutospacing="0" w:after="200" w:afterAutospacing="0" w:line="29" w:lineRule="atLeast"/>
+      </w:pPr>
+      <w:r>
+        <w:rPr>
+          <w:rFonts w:hint="default" w:ascii="Courier New" w:hAnsi="Courier New" w:cs="Courier New"/>
+          <w:i w:val="0"/>
+          <w:iCs w:val="0"/>
+          <w:color w:val="263238"/>
+          <w:sz w:val="20"/>
+          <w:szCs w:val="20"/>
+          <w:u w:val="none"/>
+          <w:shd w:val="clear" w:fill="F7F9FA"/>
+          <w:vertAlign w:val="baseline"/>
+        </w:rPr>
+        <w:t>Input: N= numero de dias.</w:t>
+      </w:r>
+    </w:p>
+    <w:p>
+      <w:pPr>
+        <w:pStyle w:val="4"/>
+        <w:keepNext w:val="0"/>
+        <w:keepLines w:val="0"/>
+        <w:widowControl/>
+        <w:suppressLineNumbers w:val="0"/>
+        <w:bidi w:val="0"/>
+        <w:spacing w:before="0" w:beforeAutospacing="0" w:after="200" w:afterAutospacing="0" w:line="29" w:lineRule="atLeast"/>
+      </w:pPr>
+      <w:r>
+        <w:rPr>
+          <w:rFonts w:hint="default" w:ascii="Courier New" w:hAnsi="Courier New" w:cs="Courier New"/>
+          <w:i w:val="0"/>
+          <w:iCs w:val="0"/>
+          <w:color w:val="263238"/>
+          <w:sz w:val="20"/>
+          <w:szCs w:val="20"/>
+          <w:u w:val="none"/>
+          <w:shd w:val="clear" w:fill="F7F9FA"/>
+          <w:vertAlign w:val="baseline"/>
+        </w:rPr>
+        <w:t>calcularFecha(N) =&gt; calcularFecha(920)</w:t>
+      </w:r>
+    </w:p>
+    <w:p>
+      <w:pPr>
+        <w:pStyle w:val="4"/>
+        <w:keepNext w:val="0"/>
+        <w:keepLines w:val="0"/>
+        <w:widowControl/>
+        <w:suppressLineNumbers w:val="0"/>
+        <w:bidi w:val="0"/>
+        <w:spacing w:before="0" w:beforeAutospacing="0" w:after="200" w:afterAutospacing="0" w:line="29" w:lineRule="atLeast"/>
+      </w:pPr>
+      <w:r>
+        <w:rPr>
+          <w:rFonts w:hint="default" w:ascii="Courier New" w:hAnsi="Courier New" w:cs="Courier New"/>
+          <w:i w:val="0"/>
+          <w:iCs w:val="0"/>
+          <w:color w:val="263238"/>
+          <w:sz w:val="20"/>
+          <w:szCs w:val="20"/>
+          <w:u w:val="none"/>
+          <w:shd w:val="clear" w:fill="F7F9FA"/>
+          <w:vertAlign w:val="baseline"/>
+        </w:rPr>
+        <w:t>Equivale a 2 años, 6 meses y 20 días.</w:t>
+      </w:r>
+    </w:p>
+    <w:p>
+      <w:pPr>
+        <w:pStyle w:val="4"/>
+        <w:keepNext w:val="0"/>
+        <w:keepLines w:val="0"/>
+        <w:widowControl/>
+        <w:numPr>
+          <w:ilvl w:val="0"/>
+          <w:numId w:val="4"/>
+        </w:numPr>
+        <w:suppressLineNumbers w:val="0"/>
+        <w:bidi w:val="0"/>
+        <w:spacing w:before="0" w:beforeAutospacing="0" w:after="200" w:afterAutospacing="0" w:line="29" w:lineRule="atLeast"/>
+        <w:ind w:right="0" w:rightChars="0"/>
+        <w:rPr>
+          <w:rFonts w:hint="default" w:ascii="Courier New" w:hAnsi="Courier New" w:cs="Courier New"/>
+          <w:i w:val="0"/>
+          <w:iCs w:val="0"/>
+          <w:color w:val="263238"/>
+          <w:sz w:val="20"/>
+          <w:szCs w:val="20"/>
+          <w:u w:val="none"/>
+          <w:shd w:val="clear" w:fill="F7F9FA"/>
+          <w:vertAlign w:val="baseline"/>
+          <w:lang w:val="en-US"/>
+        </w:rPr>
+      </w:pPr>
+      <w:r>
+        <w:rPr>
+          <w:rFonts w:hint="default" w:ascii="Courier New" w:hAnsi="Courier New" w:cs="Courier New"/>
+          <w:i w:val="0"/>
+          <w:iCs w:val="0"/>
+          <w:color w:val="263238"/>
+          <w:sz w:val="20"/>
+          <w:szCs w:val="20"/>
+          <w:u w:val="none"/>
+          <w:shd w:val="clear" w:fill="F7F9FA"/>
+          <w:vertAlign w:val="baseline"/>
+          <w:lang w:val="en-US"/>
+        </w:rPr>
+        <w:t>- Planeacion</w:t>
+      </w:r>
+    </w:p>
+    <w:p>
+      <w:pPr>
+        <w:pStyle w:val="4"/>
+        <w:keepNext w:val="0"/>
+        <w:keepLines w:val="0"/>
+        <w:widowControl/>
+        <w:numPr>
+          <w:ilvl w:val="0"/>
+          <w:numId w:val="0"/>
+        </w:numPr>
+        <w:suppressLineNumbers w:val="0"/>
+        <w:bidi w:val="0"/>
+        <w:spacing w:before="0" w:beforeAutospacing="0" w:after="200" w:afterAutospacing="0" w:line="29" w:lineRule="atLeast"/>
+        <w:ind w:right="0" w:rightChars="0" w:firstLine="708" w:firstLineChars="0"/>
+        <w:rPr>
+          <w:rFonts w:hint="default" w:ascii="Courier New" w:hAnsi="Courier New" w:cs="Courier New"/>
+          <w:i w:val="0"/>
+          <w:iCs w:val="0"/>
+          <w:color w:val="263238"/>
+          <w:sz w:val="20"/>
+          <w:szCs w:val="20"/>
+          <w:u w:val="none"/>
+          <w:shd w:val="clear" w:fill="F7F9FA"/>
+          <w:vertAlign w:val="baseline"/>
+          <w:lang w:val="es-MX"/>
+        </w:rPr>
+      </w:pPr>
+      <w:r>
+        <w:rPr>
+          <w:rFonts w:hint="default" w:ascii="Courier New" w:hAnsi="Courier New" w:cs="Courier New"/>
+          <w:i w:val="0"/>
+          <w:iCs w:val="0"/>
+          <w:color w:val="263238"/>
+          <w:sz w:val="20"/>
+          <w:szCs w:val="20"/>
+          <w:u w:val="none"/>
+          <w:shd w:val="clear" w:fill="F7F9FA"/>
+          <w:vertAlign w:val="baseline"/>
+          <w:lang w:val="es-MX"/>
+        </w:rPr>
+        <w:t>¿Cuanto tiempo me llevara? 30 minutos</w:t>
+      </w:r>
+    </w:p>
+    <w:p>
+      <w:pPr>
+        <w:pStyle w:val="4"/>
+        <w:keepNext w:val="0"/>
+        <w:keepLines w:val="0"/>
+        <w:widowControl/>
+        <w:numPr>
+          <w:ilvl w:val="0"/>
+          <w:numId w:val="0"/>
+        </w:numPr>
+        <w:suppressLineNumbers w:val="0"/>
+        <w:bidi w:val="0"/>
+        <w:spacing w:before="0" w:beforeAutospacing="0" w:after="200" w:afterAutospacing="0" w:line="29" w:lineRule="atLeast"/>
+        <w:ind w:right="0" w:rightChars="0" w:firstLine="708" w:firstLineChars="0"/>
+        <w:rPr>
+          <w:rFonts w:hint="default" w:ascii="Courier New" w:hAnsi="Courier New" w:cs="Courier New"/>
+          <w:i w:val="0"/>
+          <w:iCs w:val="0"/>
+          <w:color w:val="263238"/>
+          <w:sz w:val="20"/>
+          <w:szCs w:val="20"/>
+          <w:u w:val="none"/>
+          <w:shd w:val="clear" w:fill="F7F9FA"/>
+          <w:vertAlign w:val="baseline"/>
+          <w:lang w:val="en-US"/>
+        </w:rPr>
+      </w:pPr>
+      <w:r>
+        <w:rPr>
+          <w:rFonts w:hint="default" w:ascii="Courier New" w:hAnsi="Courier New" w:cs="Courier New"/>
+          <w:i w:val="0"/>
+          <w:iCs w:val="0"/>
+          <w:color w:val="263238"/>
+          <w:sz w:val="20"/>
+          <w:szCs w:val="20"/>
+          <w:u w:val="none"/>
+          <w:shd w:val="clear" w:fill="F7F9FA"/>
+          <w:vertAlign w:val="baseline"/>
+          <w:lang w:val="es-MX"/>
+        </w:rPr>
+        <w:t>¿</w:t>
+      </w:r>
+      <w:r>
+        <w:rPr>
+          <w:rFonts w:hint="default" w:ascii="Courier New" w:hAnsi="Courier New" w:cs="Courier New"/>
+          <w:i w:val="0"/>
+          <w:iCs w:val="0"/>
+          <w:color w:val="263238"/>
+          <w:sz w:val="20"/>
+          <w:szCs w:val="20"/>
+          <w:u w:val="none"/>
+          <w:shd w:val="clear" w:fill="F7F9FA"/>
+          <w:vertAlign w:val="baseline"/>
+          <w:lang w:val="en-US"/>
+        </w:rPr>
+        <w:t>El numero es positivo? Si</w:t>
+      </w:r>
+    </w:p>
+    <w:p>
+      <w:pPr>
+        <w:pStyle w:val="4"/>
+        <w:keepNext w:val="0"/>
+        <w:keepLines w:val="0"/>
+        <w:widowControl/>
+        <w:numPr>
+          <w:ilvl w:val="0"/>
+          <w:numId w:val="0"/>
+        </w:numPr>
+        <w:suppressLineNumbers w:val="0"/>
+        <w:bidi w:val="0"/>
+        <w:spacing w:before="0" w:beforeAutospacing="0" w:after="200" w:afterAutospacing="0" w:line="29" w:lineRule="atLeast"/>
+        <w:ind w:right="0" w:rightChars="0" w:firstLine="708" w:firstLineChars="0"/>
+        <w:rPr>
+          <w:rFonts w:hint="default" w:ascii="Courier New" w:hAnsi="Courier New" w:cs="Courier New"/>
+          <w:i w:val="0"/>
+          <w:iCs w:val="0"/>
+          <w:color w:val="263238"/>
+          <w:sz w:val="20"/>
+          <w:szCs w:val="20"/>
+          <w:u w:val="none"/>
+          <w:shd w:val="clear" w:fill="F7F9FA"/>
+          <w:vertAlign w:val="baseline"/>
+          <w:lang w:val="en-US"/>
+        </w:rPr>
+      </w:pPr>
+      <w:r>
+        <w:rPr>
+          <w:rFonts w:hint="default" w:ascii="Courier New" w:hAnsi="Courier New" w:cs="Courier New"/>
+          <w:i w:val="0"/>
+          <w:iCs w:val="0"/>
+          <w:color w:val="263238"/>
+          <w:sz w:val="20"/>
+          <w:szCs w:val="20"/>
+          <w:u w:val="none"/>
+          <w:shd w:val="clear" w:fill="F7F9FA"/>
+          <w:vertAlign w:val="baseline"/>
+          <w:lang w:val="es-MX"/>
+        </w:rPr>
+        <w:t>¿</w:t>
+      </w:r>
+      <w:r>
+        <w:rPr>
+          <w:rFonts w:hint="default" w:ascii="Courier New" w:hAnsi="Courier New" w:cs="Courier New"/>
+          <w:i w:val="0"/>
+          <w:iCs w:val="0"/>
+          <w:color w:val="263238"/>
+          <w:sz w:val="20"/>
+          <w:szCs w:val="20"/>
+          <w:u w:val="none"/>
+          <w:shd w:val="clear" w:fill="F7F9FA"/>
+          <w:vertAlign w:val="baseline"/>
+          <w:lang w:val="en-US"/>
+        </w:rPr>
+        <w:t>Debe ser entero? si</w:t>
+      </w:r>
+    </w:p>
+    <w:p>
+      <w:pPr>
+        <w:pStyle w:val="4"/>
+        <w:keepNext w:val="0"/>
+        <w:keepLines w:val="0"/>
+        <w:widowControl/>
+        <w:numPr>
+          <w:ilvl w:val="0"/>
+          <w:numId w:val="0"/>
+        </w:numPr>
+        <w:suppressLineNumbers w:val="0"/>
+        <w:bidi w:val="0"/>
+        <w:spacing w:before="0" w:beforeAutospacing="0" w:after="200" w:afterAutospacing="0" w:line="29" w:lineRule="atLeast"/>
+        <w:ind w:right="0" w:rightChars="0"/>
+        <w:rPr>
+          <w:rFonts w:hint="default" w:ascii="Courier New" w:hAnsi="Courier New" w:cs="Courier New"/>
+          <w:i w:val="0"/>
+          <w:iCs w:val="0"/>
+          <w:color w:val="263238"/>
+          <w:sz w:val="20"/>
+          <w:szCs w:val="20"/>
+          <w:u w:val="none"/>
+          <w:shd w:val="clear" w:fill="F7F9FA"/>
+          <w:vertAlign w:val="baseline"/>
+          <w:lang w:val="en-US"/>
+        </w:rPr>
+      </w:pPr>
+    </w:p>
+    <w:p>
+      <w:pPr>
+        <w:pStyle w:val="4"/>
+        <w:keepNext w:val="0"/>
+        <w:keepLines w:val="0"/>
+        <w:widowControl/>
+        <w:numPr>
+          <w:ilvl w:val="0"/>
+          <w:numId w:val="2"/>
+        </w:numPr>
+        <w:suppressLineNumbers w:val="0"/>
+        <w:bidi w:val="0"/>
+        <w:spacing w:before="0" w:beforeAutospacing="0" w:after="200" w:afterAutospacing="0" w:line="29" w:lineRule="atLeast"/>
+        <w:ind w:left="0" w:leftChars="0" w:right="0" w:rightChars="0" w:firstLine="0" w:firstLineChars="0"/>
+        <w:rPr>
+          <w:rFonts w:hint="default" w:ascii="Courier New" w:hAnsi="Courier New" w:cs="Courier New"/>
+          <w:i w:val="0"/>
+          <w:iCs w:val="0"/>
+          <w:color w:val="263238"/>
+          <w:sz w:val="20"/>
+          <w:szCs w:val="20"/>
+          <w:u w:val="none"/>
+          <w:shd w:val="clear" w:fill="F7F9FA"/>
+          <w:vertAlign w:val="baseline"/>
+          <w:lang w:val="es-MX"/>
+        </w:rPr>
+      </w:pPr>
+      <w:r>
+        <w:rPr>
+          <w:rFonts w:hint="default" w:ascii="Courier New" w:hAnsi="Courier New" w:cs="Courier New"/>
+          <w:i w:val="0"/>
+          <w:iCs w:val="0"/>
+          <w:color w:val="263238"/>
+          <w:sz w:val="20"/>
+          <w:szCs w:val="20"/>
+          <w:u w:val="none"/>
+          <w:shd w:val="clear" w:fill="F7F9FA"/>
+          <w:vertAlign w:val="baseline"/>
+          <w:lang w:val="es-MX"/>
+        </w:rPr>
+        <w:t>- Diseño</w:t>
+      </w:r>
+    </w:p>
+    <w:p>
+      <w:pPr>
+        <w:pStyle w:val="4"/>
+        <w:keepNext w:val="0"/>
+        <w:keepLines w:val="0"/>
+        <w:widowControl/>
+        <w:numPr>
+          <w:ilvl w:val="0"/>
+          <w:numId w:val="0"/>
+        </w:numPr>
+        <w:suppressLineNumbers w:val="0"/>
+        <w:bidi w:val="0"/>
+        <w:spacing w:before="0" w:beforeAutospacing="0" w:after="200" w:afterAutospacing="0" w:line="29" w:lineRule="atLeast"/>
+        <w:ind w:leftChars="0" w:right="0" w:rightChars="0"/>
+        <w:rPr>
+          <w:rFonts w:hint="default" w:ascii="Courier New" w:hAnsi="Courier New" w:cs="Courier New"/>
+          <w:i w:val="0"/>
+          <w:iCs w:val="0"/>
+          <w:color w:val="263238"/>
+          <w:sz w:val="20"/>
+          <w:szCs w:val="20"/>
+          <w:u w:val="none"/>
+          <w:shd w:val="clear" w:fill="F7F9FA"/>
+          <w:vertAlign w:val="baseline"/>
+          <w:lang w:val="es-MX"/>
+        </w:rPr>
+      </w:pPr>
+      <w:r>
+        <w:rPr>
+          <w:rFonts w:hint="default" w:ascii="Courier New" w:hAnsi="Courier New" w:cs="Courier New"/>
+          <w:i w:val="0"/>
+          <w:iCs w:val="0"/>
+          <w:color w:val="263238"/>
+          <w:sz w:val="20"/>
+          <w:szCs w:val="20"/>
+          <w:u w:val="none"/>
+          <w:shd w:val="clear" w:fill="F7F9FA"/>
+          <w:vertAlign w:val="baseline"/>
+          <w:lang w:val="es-MX"/>
+        </w:rPr>
+        <w:t>Pseudocodigo</w:t>
+      </w:r>
+    </w:p>
+    <w:p>
+      <w:pPr>
+        <w:pStyle w:val="4"/>
+        <w:keepNext w:val="0"/>
+        <w:keepLines w:val="0"/>
+        <w:widowControl/>
+        <w:numPr>
+          <w:ilvl w:val="0"/>
+          <w:numId w:val="0"/>
+        </w:numPr>
+        <w:suppressLineNumbers w:val="0"/>
+        <w:bidi w:val="0"/>
+        <w:spacing w:before="0" w:beforeAutospacing="0" w:after="200" w:afterAutospacing="0" w:line="29" w:lineRule="atLeast"/>
+        <w:ind w:leftChars="0" w:right="0" w:rightChars="0"/>
+        <w:rPr>
+          <w:rFonts w:hint="default" w:ascii="Courier New" w:hAnsi="Courier New" w:cs="Courier New"/>
+          <w:i w:val="0"/>
+          <w:iCs w:val="0"/>
+          <w:color w:val="263238"/>
+          <w:sz w:val="20"/>
+          <w:szCs w:val="20"/>
+          <w:u w:val="none"/>
+          <w:shd w:val="clear" w:fill="F7F9FA"/>
+          <w:vertAlign w:val="baseline"/>
+          <w:lang w:val="es-MX"/>
+        </w:rPr>
+      </w:pPr>
+      <w:r>
+        <w:rPr>
+          <w:rFonts w:hint="default" w:ascii="Courier New" w:hAnsi="Courier New" w:cs="Courier New"/>
+          <w:i w:val="0"/>
+          <w:iCs w:val="0"/>
+          <w:color w:val="263238"/>
+          <w:sz w:val="20"/>
+          <w:szCs w:val="20"/>
+          <w:u w:val="none"/>
+          <w:shd w:val="clear" w:fill="F7F9FA"/>
+          <w:vertAlign w:val="baseline"/>
+          <w:lang w:val="es-MX"/>
+        </w:rPr>
+        <w:t>Metodo</w:t>
+      </w:r>
+    </w:p>
+    <w:p>
+      <w:pPr>
+        <w:pStyle w:val="4"/>
+        <w:keepNext w:val="0"/>
+        <w:keepLines w:val="0"/>
+        <w:widowControl/>
+        <w:numPr>
+          <w:ilvl w:val="0"/>
+          <w:numId w:val="0"/>
+        </w:numPr>
+        <w:suppressLineNumbers w:val="0"/>
+        <w:bidi w:val="0"/>
+        <w:spacing w:before="0" w:beforeAutospacing="0" w:after="200" w:afterAutospacing="0" w:line="29" w:lineRule="atLeast"/>
+        <w:ind w:right="0" w:rightChars="0"/>
+        <w:rPr>
+          <w:rFonts w:hint="default" w:ascii="Courier New" w:hAnsi="Courier New" w:cs="Courier New"/>
+          <w:i w:val="0"/>
+          <w:iCs w:val="0"/>
+          <w:color w:val="263238"/>
+          <w:sz w:val="20"/>
+          <w:szCs w:val="20"/>
+          <w:u w:val="none"/>
+          <w:shd w:val="clear" w:fill="F7F9FA"/>
+          <w:vertAlign w:val="baseline"/>
+          <w:lang w:val="en-US"/>
+        </w:rPr>
+      </w:pPr>
+    </w:p>
+    <w:p>
+      <w:pPr>
+        <w:pStyle w:val="4"/>
+        <w:keepNext w:val="0"/>
+        <w:keepLines w:val="0"/>
+        <w:widowControl/>
+        <w:numPr>
+          <w:ilvl w:val="0"/>
+          <w:numId w:val="5"/>
+        </w:numPr>
+        <w:suppressLineNumbers w:val="0"/>
+        <w:bidi w:val="0"/>
+        <w:spacing w:before="0" w:beforeAutospacing="0" w:after="200" w:afterAutospacing="0" w:line="29" w:lineRule="atLeast"/>
+        <w:ind w:right="0" w:rightChars="0"/>
+        <w:rPr>
+          <w:rFonts w:hint="default" w:ascii="Courier New" w:hAnsi="Courier New" w:cs="Courier New"/>
+          <w:i w:val="0"/>
+          <w:iCs w:val="0"/>
+          <w:color w:val="263238"/>
+          <w:sz w:val="20"/>
+          <w:szCs w:val="20"/>
+          <w:u w:val="none"/>
+          <w:shd w:val="clear" w:fill="F7F9FA"/>
+          <w:vertAlign w:val="baseline"/>
+          <w:lang w:val="en-US"/>
+        </w:rPr>
+      </w:pPr>
+      <w:r>
+        <w:rPr>
+          <w:rFonts w:hint="default" w:ascii="Courier New" w:hAnsi="Courier New" w:cs="Courier New"/>
+          <w:i w:val="0"/>
+          <w:iCs w:val="0"/>
+          <w:color w:val="263238"/>
+          <w:sz w:val="20"/>
+          <w:szCs w:val="20"/>
+          <w:u w:val="none"/>
+          <w:shd w:val="clear" w:fill="F7F9FA"/>
+          <w:vertAlign w:val="baseline"/>
+          <w:lang w:val="en-US"/>
+        </w:rPr>
+        <w:t>Recibir numero</w:t>
+      </w:r>
+    </w:p>
+    <w:p>
+      <w:pPr>
+        <w:pStyle w:val="4"/>
+        <w:keepNext w:val="0"/>
+        <w:keepLines w:val="0"/>
+        <w:widowControl/>
+        <w:numPr>
+          <w:ilvl w:val="0"/>
+          <w:numId w:val="5"/>
+        </w:numPr>
+        <w:suppressLineNumbers w:val="0"/>
+        <w:bidi w:val="0"/>
+        <w:spacing w:before="0" w:beforeAutospacing="0" w:after="200" w:afterAutospacing="0" w:line="29" w:lineRule="atLeast"/>
+        <w:ind w:left="0" w:leftChars="0" w:right="0" w:rightChars="0" w:firstLine="0" w:firstLineChars="0"/>
+        <w:rPr>
+          <w:rFonts w:hint="default" w:ascii="Courier New" w:hAnsi="Courier New" w:cs="Courier New"/>
+          <w:i w:val="0"/>
+          <w:iCs w:val="0"/>
+          <w:color w:val="263238"/>
+          <w:sz w:val="20"/>
+          <w:szCs w:val="20"/>
+          <w:u w:val="none"/>
+          <w:shd w:val="clear" w:fill="F7F9FA"/>
+          <w:vertAlign w:val="baseline"/>
+          <w:lang w:val="en-US"/>
+        </w:rPr>
+      </w:pPr>
+      <w:r>
+        <w:rPr>
+          <w:rFonts w:hint="default" w:ascii="Courier New" w:hAnsi="Courier New" w:cs="Courier New"/>
+          <w:i w:val="0"/>
+          <w:iCs w:val="0"/>
+          <w:color w:val="263238"/>
+          <w:sz w:val="20"/>
+          <w:szCs w:val="20"/>
+          <w:u w:val="none"/>
+          <w:shd w:val="clear" w:fill="F7F9FA"/>
+          <w:vertAlign w:val="baseline"/>
+          <w:lang w:val="en-US"/>
+        </w:rPr>
+        <w:t>Declarar Variables</w:t>
+      </w:r>
+    </w:p>
+    <w:p>
+      <w:pPr>
+        <w:pStyle w:val="4"/>
+        <w:keepNext w:val="0"/>
+        <w:keepLines w:val="0"/>
+        <w:widowControl/>
+        <w:numPr>
+          <w:ilvl w:val="0"/>
+          <w:numId w:val="0"/>
+        </w:numPr>
+        <w:suppressLineNumbers w:val="0"/>
+        <w:bidi w:val="0"/>
+        <w:spacing w:before="0" w:beforeAutospacing="0" w:after="200" w:afterAutospacing="0" w:line="29" w:lineRule="atLeast"/>
+        <w:ind w:left="420" w:leftChars="0" w:right="0" w:rightChars="0"/>
+        <w:rPr>
+          <w:rFonts w:hint="default" w:ascii="Courier New" w:hAnsi="Courier New" w:cs="Courier New"/>
+          <w:i w:val="0"/>
+          <w:iCs w:val="0"/>
+          <w:color w:val="263238"/>
+          <w:sz w:val="20"/>
+          <w:szCs w:val="20"/>
+          <w:u w:val="none"/>
+          <w:shd w:val="clear" w:fill="F7F9FA"/>
+          <w:vertAlign w:val="baseline"/>
+          <w:lang w:val="en-US"/>
+        </w:rPr>
+      </w:pPr>
+      <w:r>
+        <w:rPr>
+          <w:rFonts w:hint="default" w:ascii="Courier New" w:hAnsi="Courier New" w:cs="Courier New"/>
+          <w:i w:val="0"/>
+          <w:iCs w:val="0"/>
+          <w:color w:val="263238"/>
+          <w:sz w:val="20"/>
+          <w:szCs w:val="20"/>
+          <w:u w:val="none"/>
+          <w:shd w:val="clear" w:fill="F7F9FA"/>
+          <w:vertAlign w:val="baseline"/>
+          <w:lang w:val="en-US"/>
+        </w:rPr>
+        <w:t>Int A</w:t>
+      </w:r>
+      <w:r>
+        <w:rPr>
+          <w:rFonts w:hint="default" w:ascii="Courier New" w:hAnsi="Courier New" w:cs="Courier New"/>
+          <w:i w:val="0"/>
+          <w:iCs w:val="0"/>
+          <w:color w:val="263238"/>
+          <w:sz w:val="20"/>
+          <w:szCs w:val="20"/>
+          <w:u w:val="none"/>
+          <w:shd w:val="clear" w:fill="F7F9FA"/>
+          <w:vertAlign w:val="baseline"/>
+          <w:lang w:val="es-MX"/>
+        </w:rPr>
+        <w:t xml:space="preserve"> </w:t>
+      </w:r>
+      <w:r>
+        <w:rPr>
+          <w:rFonts w:hint="default" w:ascii="Courier New" w:hAnsi="Courier New" w:cs="Courier New"/>
+          <w:i w:val="0"/>
+          <w:iCs w:val="0"/>
+          <w:color w:val="263238"/>
+          <w:sz w:val="20"/>
+          <w:szCs w:val="20"/>
+          <w:u w:val="none"/>
+          <w:shd w:val="clear" w:fill="F7F9FA"/>
+          <w:vertAlign w:val="baseline"/>
+          <w:lang w:val="en-US"/>
+        </w:rPr>
+        <w:t>= 0, M = 0, D = 0</w:t>
+      </w:r>
+    </w:p>
+    <w:p>
+      <w:pPr>
+        <w:pStyle w:val="4"/>
+        <w:keepNext w:val="0"/>
+        <w:keepLines w:val="0"/>
+        <w:widowControl/>
+        <w:numPr>
+          <w:ilvl w:val="0"/>
+          <w:numId w:val="0"/>
+        </w:numPr>
+        <w:suppressLineNumbers w:val="0"/>
+        <w:bidi w:val="0"/>
+        <w:spacing w:before="0" w:beforeAutospacing="0" w:after="200" w:afterAutospacing="0" w:line="29" w:lineRule="atLeast"/>
+        <w:ind w:left="420" w:leftChars="0" w:right="0" w:rightChars="0"/>
+        <w:rPr>
+          <w:rFonts w:hint="default" w:ascii="Courier New" w:hAnsi="Courier New" w:cs="Courier New"/>
+          <w:i w:val="0"/>
+          <w:iCs w:val="0"/>
+          <w:color w:val="263238"/>
+          <w:sz w:val="20"/>
+          <w:szCs w:val="20"/>
+          <w:u w:val="none"/>
+          <w:shd w:val="clear" w:fill="F7F9FA"/>
+          <w:vertAlign w:val="baseline"/>
+          <w:lang w:val="en-US"/>
+        </w:rPr>
+      </w:pPr>
+      <w:r>
+        <w:rPr>
+          <w:rFonts w:hint="default" w:ascii="Courier New" w:hAnsi="Courier New" w:cs="Courier New"/>
+          <w:i w:val="0"/>
+          <w:iCs w:val="0"/>
+          <w:color w:val="263238"/>
+          <w:sz w:val="20"/>
+          <w:szCs w:val="20"/>
+          <w:u w:val="none"/>
+          <w:shd w:val="clear" w:fill="F7F9FA"/>
+          <w:vertAlign w:val="baseline"/>
+          <w:lang w:val="en-US"/>
+        </w:rPr>
+        <w:t>Int[] meses  = dias por mes</w:t>
+      </w:r>
+    </w:p>
+    <w:p>
+      <w:pPr>
+        <w:pStyle w:val="4"/>
+        <w:keepNext w:val="0"/>
+        <w:keepLines w:val="0"/>
+        <w:widowControl/>
+        <w:numPr>
+          <w:ilvl w:val="0"/>
+          <w:numId w:val="0"/>
+        </w:numPr>
+        <w:suppressLineNumbers w:val="0"/>
+        <w:bidi w:val="0"/>
+        <w:spacing w:before="0" w:beforeAutospacing="0" w:after="200" w:afterAutospacing="0" w:line="29" w:lineRule="atLeast"/>
+        <w:ind w:left="420" w:leftChars="0" w:right="0" w:rightChars="0"/>
+        <w:rPr>
+          <w:rFonts w:hint="default" w:ascii="Courier New" w:hAnsi="Courier New" w:cs="Courier New"/>
+          <w:i w:val="0"/>
+          <w:iCs w:val="0"/>
+          <w:color w:val="263238"/>
+          <w:sz w:val="20"/>
+          <w:szCs w:val="20"/>
+          <w:u w:val="none"/>
+          <w:shd w:val="clear" w:fill="F7F9FA"/>
+          <w:vertAlign w:val="baseline"/>
+          <w:lang w:val="en-US"/>
+        </w:rPr>
+      </w:pPr>
+    </w:p>
+    <w:p>
+      <w:pPr>
+        <w:pStyle w:val="4"/>
+        <w:keepNext w:val="0"/>
+        <w:keepLines w:val="0"/>
+        <w:widowControl/>
+        <w:numPr>
+          <w:ilvl w:val="0"/>
+          <w:numId w:val="0"/>
+        </w:numPr>
+        <w:suppressLineNumbers w:val="0"/>
+        <w:bidi w:val="0"/>
+        <w:spacing w:before="0" w:beforeAutospacing="0" w:after="200" w:afterAutospacing="0" w:line="29" w:lineRule="atLeast"/>
+        <w:ind w:left="420" w:leftChars="0" w:right="0" w:rightChars="0"/>
+        <w:rPr>
+          <w:rFonts w:hint="default" w:ascii="Courier New" w:hAnsi="Courier New" w:cs="Courier New"/>
+          <w:i w:val="0"/>
+          <w:iCs w:val="0"/>
+          <w:color w:val="263238"/>
+          <w:sz w:val="20"/>
+          <w:szCs w:val="20"/>
+          <w:u w:val="none"/>
+          <w:shd w:val="clear" w:fill="F7F9FA"/>
+          <w:vertAlign w:val="baseline"/>
+          <w:lang w:val="en-US"/>
+        </w:rPr>
+      </w:pPr>
+      <w:r>
+        <w:rPr>
+          <w:rFonts w:hint="default" w:ascii="Courier New" w:hAnsi="Courier New" w:cs="Courier New"/>
+          <w:i w:val="0"/>
+          <w:iCs w:val="0"/>
+          <w:color w:val="263238"/>
+          <w:sz w:val="20"/>
+          <w:szCs w:val="20"/>
+          <w:u w:val="none"/>
+          <w:shd w:val="clear" w:fill="F7F9FA"/>
+          <w:vertAlign w:val="baseline"/>
+          <w:lang w:val="en-US"/>
+        </w:rPr>
+        <w:t>Si numero &lt;= 0</w:t>
+      </w:r>
+    </w:p>
+    <w:p>
+      <w:pPr>
+        <w:pStyle w:val="4"/>
+        <w:keepNext w:val="0"/>
+        <w:keepLines w:val="0"/>
+        <w:widowControl/>
+        <w:numPr>
+          <w:ilvl w:val="0"/>
+          <w:numId w:val="0"/>
+        </w:numPr>
+        <w:suppressLineNumbers w:val="0"/>
+        <w:bidi w:val="0"/>
+        <w:spacing w:before="0" w:beforeAutospacing="0" w:after="200" w:afterAutospacing="0" w:line="29" w:lineRule="atLeast"/>
+        <w:ind w:left="420" w:leftChars="0" w:right="0" w:rightChars="0"/>
+        <w:rPr>
+          <w:rFonts w:hint="default" w:ascii="Courier New" w:hAnsi="Courier New" w:cs="Courier New"/>
+          <w:i w:val="0"/>
+          <w:iCs w:val="0"/>
+          <w:color w:val="263238"/>
+          <w:sz w:val="20"/>
+          <w:szCs w:val="20"/>
+          <w:u w:val="none"/>
+          <w:shd w:val="clear" w:fill="F7F9FA"/>
+          <w:vertAlign w:val="baseline"/>
+          <w:lang w:val="en-US"/>
+        </w:rPr>
+      </w:pPr>
+      <w:r>
+        <w:rPr>
+          <w:rFonts w:hint="default" w:ascii="Courier New" w:hAnsi="Courier New" w:cs="Courier New"/>
+          <w:i w:val="0"/>
+          <w:iCs w:val="0"/>
+          <w:color w:val="263238"/>
+          <w:sz w:val="20"/>
+          <w:szCs w:val="20"/>
+          <w:u w:val="none"/>
+          <w:shd w:val="clear" w:fill="F7F9FA"/>
+          <w:vertAlign w:val="baseline"/>
+          <w:lang w:val="en-US"/>
+        </w:rPr>
+        <w:tab/>
+      </w:r>
+      <w:r>
+        <w:rPr>
+          <w:rFonts w:hint="default" w:ascii="Courier New" w:hAnsi="Courier New" w:cs="Courier New"/>
+          <w:i w:val="0"/>
+          <w:iCs w:val="0"/>
+          <w:color w:val="263238"/>
+          <w:sz w:val="20"/>
+          <w:szCs w:val="20"/>
+          <w:u w:val="none"/>
+          <w:shd w:val="clear" w:fill="F7F9FA"/>
+          <w:vertAlign w:val="baseline"/>
+          <w:lang w:val="en-US"/>
+        </w:rPr>
+        <w:t>Retornar “ “;</w:t>
+      </w:r>
+    </w:p>
+    <w:p>
+      <w:pPr>
+        <w:pStyle w:val="4"/>
+        <w:keepNext w:val="0"/>
+        <w:keepLines w:val="0"/>
+        <w:widowControl/>
+        <w:numPr>
+          <w:ilvl w:val="0"/>
+          <w:numId w:val="0"/>
+        </w:numPr>
+        <w:suppressLineNumbers w:val="0"/>
+        <w:bidi w:val="0"/>
+        <w:spacing w:before="0" w:beforeAutospacing="0" w:after="200" w:afterAutospacing="0" w:line="29" w:lineRule="atLeast"/>
+        <w:ind w:left="420" w:leftChars="0" w:right="0" w:rightChars="0"/>
+        <w:rPr>
+          <w:rFonts w:hint="default" w:ascii="Courier New" w:hAnsi="Courier New" w:cs="Courier New"/>
+          <w:i w:val="0"/>
+          <w:iCs w:val="0"/>
+          <w:color w:val="263238"/>
+          <w:sz w:val="20"/>
+          <w:szCs w:val="20"/>
+          <w:u w:val="none"/>
+          <w:shd w:val="clear" w:fill="F7F9FA"/>
+          <w:vertAlign w:val="baseline"/>
+          <w:lang w:val="en-US"/>
+        </w:rPr>
+      </w:pPr>
+      <w:r>
+        <w:rPr>
+          <w:rFonts w:hint="default" w:ascii="Courier New" w:hAnsi="Courier New" w:cs="Courier New"/>
+          <w:i w:val="0"/>
+          <w:iCs w:val="0"/>
+          <w:color w:val="263238"/>
+          <w:sz w:val="20"/>
+          <w:szCs w:val="20"/>
+          <w:u w:val="none"/>
+          <w:shd w:val="clear" w:fill="F7F9FA"/>
+          <w:vertAlign w:val="baseline"/>
+          <w:lang w:val="en-US"/>
+        </w:rPr>
+        <w:t>Si numero de dias mayor o igual a 365</w:t>
+      </w:r>
+    </w:p>
+    <w:p>
+      <w:pPr>
+        <w:pStyle w:val="4"/>
+        <w:keepNext w:val="0"/>
+        <w:keepLines w:val="0"/>
+        <w:widowControl/>
+        <w:numPr>
+          <w:ilvl w:val="0"/>
+          <w:numId w:val="0"/>
+        </w:numPr>
+        <w:suppressLineNumbers w:val="0"/>
+        <w:bidi w:val="0"/>
+        <w:spacing w:before="0" w:beforeAutospacing="0" w:after="200" w:afterAutospacing="0" w:line="29" w:lineRule="atLeast"/>
+        <w:ind w:left="420" w:leftChars="0" w:right="0" w:rightChars="0"/>
+        <w:rPr>
+          <w:rFonts w:hint="default" w:ascii="Courier New" w:hAnsi="Courier New" w:cs="Courier New"/>
+          <w:i w:val="0"/>
+          <w:iCs w:val="0"/>
+          <w:color w:val="263238"/>
+          <w:sz w:val="20"/>
+          <w:szCs w:val="20"/>
+          <w:u w:val="none"/>
+          <w:shd w:val="clear" w:fill="F7F9FA"/>
+          <w:vertAlign w:val="baseline"/>
+          <w:lang w:val="en-US"/>
+        </w:rPr>
+      </w:pPr>
+      <w:r>
+        <w:rPr>
+          <w:rFonts w:hint="default" w:ascii="Courier New" w:hAnsi="Courier New" w:cs="Courier New"/>
+          <w:i w:val="0"/>
+          <w:iCs w:val="0"/>
+          <w:color w:val="263238"/>
+          <w:sz w:val="20"/>
+          <w:szCs w:val="20"/>
+          <w:u w:val="none"/>
+          <w:shd w:val="clear" w:fill="F7F9FA"/>
+          <w:vertAlign w:val="baseline"/>
+          <w:lang w:val="en-US"/>
+        </w:rPr>
+        <w:tab/>
+      </w:r>
+      <w:r>
+        <w:rPr>
+          <w:rFonts w:hint="default" w:ascii="Courier New" w:hAnsi="Courier New" w:cs="Courier New"/>
+          <w:i w:val="0"/>
+          <w:iCs w:val="0"/>
+          <w:color w:val="263238"/>
+          <w:sz w:val="20"/>
+          <w:szCs w:val="20"/>
+          <w:u w:val="none"/>
+          <w:shd w:val="clear" w:fill="F7F9FA"/>
+          <w:vertAlign w:val="baseline"/>
+          <w:lang w:val="en-US"/>
+        </w:rPr>
+        <w:t>A = numero / 365</w:t>
+      </w:r>
+    </w:p>
+    <w:p>
+      <w:pPr>
+        <w:pStyle w:val="4"/>
+        <w:keepNext w:val="0"/>
+        <w:keepLines w:val="0"/>
+        <w:widowControl/>
+        <w:numPr>
+          <w:ilvl w:val="0"/>
+          <w:numId w:val="0"/>
+        </w:numPr>
+        <w:suppressLineNumbers w:val="0"/>
+        <w:bidi w:val="0"/>
+        <w:spacing w:before="0" w:beforeAutospacing="0" w:after="200" w:afterAutospacing="0" w:line="29" w:lineRule="atLeast"/>
+        <w:ind w:left="420" w:leftChars="0" w:right="0" w:rightChars="0"/>
+        <w:rPr>
+          <w:rFonts w:hint="default" w:ascii="Courier New" w:hAnsi="Courier New" w:cs="Courier New"/>
+          <w:i w:val="0"/>
+          <w:iCs w:val="0"/>
+          <w:color w:val="263238"/>
+          <w:sz w:val="20"/>
+          <w:szCs w:val="20"/>
+          <w:u w:val="none"/>
+          <w:shd w:val="clear" w:fill="F7F9FA"/>
+          <w:vertAlign w:val="baseline"/>
+          <w:lang w:val="en-US"/>
+        </w:rPr>
+      </w:pPr>
+      <w:r>
+        <w:rPr>
+          <w:rFonts w:hint="default" w:ascii="Courier New" w:hAnsi="Courier New" w:cs="Courier New"/>
+          <w:i w:val="0"/>
+          <w:iCs w:val="0"/>
+          <w:color w:val="263238"/>
+          <w:sz w:val="20"/>
+          <w:szCs w:val="20"/>
+          <w:u w:val="none"/>
+          <w:shd w:val="clear" w:fill="F7F9FA"/>
+          <w:vertAlign w:val="baseline"/>
+          <w:lang w:val="en-US"/>
+        </w:rPr>
+        <w:tab/>
+      </w:r>
+      <w:r>
+        <w:rPr>
+          <w:rFonts w:hint="default" w:ascii="Courier New" w:hAnsi="Courier New" w:cs="Courier New"/>
+          <w:i w:val="0"/>
+          <w:iCs w:val="0"/>
+          <w:color w:val="263238"/>
+          <w:sz w:val="20"/>
+          <w:szCs w:val="20"/>
+          <w:u w:val="none"/>
+          <w:shd w:val="clear" w:fill="F7F9FA"/>
+          <w:vertAlign w:val="baseline"/>
+          <w:lang w:val="en-US"/>
+        </w:rPr>
+        <w:t>numero = numero modulo 365</w:t>
+      </w:r>
+    </w:p>
+    <w:p>
+      <w:pPr>
+        <w:pStyle w:val="4"/>
+        <w:keepNext w:val="0"/>
+        <w:keepLines w:val="0"/>
+        <w:widowControl/>
+        <w:numPr>
+          <w:ilvl w:val="0"/>
+          <w:numId w:val="0"/>
+        </w:numPr>
+        <w:suppressLineNumbers w:val="0"/>
+        <w:bidi w:val="0"/>
+        <w:spacing w:before="0" w:beforeAutospacing="0" w:after="200" w:afterAutospacing="0" w:line="29" w:lineRule="atLeast"/>
+        <w:ind w:left="420" w:leftChars="0" w:right="0" w:rightChars="0"/>
+        <w:rPr>
+          <w:rFonts w:hint="default" w:ascii="Courier New" w:hAnsi="Courier New" w:cs="Courier New"/>
+          <w:i w:val="0"/>
+          <w:iCs w:val="0"/>
+          <w:color w:val="263238"/>
+          <w:sz w:val="20"/>
+          <w:szCs w:val="20"/>
+          <w:u w:val="none"/>
+          <w:shd w:val="clear" w:fill="F7F9FA"/>
+          <w:vertAlign w:val="baseline"/>
+          <w:lang w:val="en-US"/>
+        </w:rPr>
+      </w:pPr>
+    </w:p>
+    <w:p>
+      <w:pPr>
+        <w:pStyle w:val="4"/>
+        <w:keepNext w:val="0"/>
+        <w:keepLines w:val="0"/>
+        <w:widowControl/>
+        <w:numPr>
+          <w:ilvl w:val="0"/>
+          <w:numId w:val="0"/>
+        </w:numPr>
+        <w:suppressLineNumbers w:val="0"/>
+        <w:bidi w:val="0"/>
+        <w:spacing w:before="0" w:beforeAutospacing="0" w:after="200" w:afterAutospacing="0" w:line="29" w:lineRule="atLeast"/>
+        <w:ind w:left="420" w:leftChars="0" w:right="0" w:rightChars="0"/>
+        <w:rPr>
+          <w:rFonts w:hint="default" w:ascii="Courier New" w:hAnsi="Courier New" w:cs="Courier New"/>
+          <w:i w:val="0"/>
+          <w:iCs w:val="0"/>
+          <w:color w:val="263238"/>
+          <w:sz w:val="20"/>
+          <w:szCs w:val="20"/>
+          <w:u w:val="none"/>
+          <w:shd w:val="clear" w:fill="F7F9FA"/>
+          <w:vertAlign w:val="baseline"/>
+          <w:lang w:val="en-US"/>
+        </w:rPr>
+      </w:pPr>
+      <w:r>
+        <w:rPr>
+          <w:rFonts w:hint="default" w:ascii="Courier New" w:hAnsi="Courier New" w:cs="Courier New"/>
+          <w:i w:val="0"/>
+          <w:iCs w:val="0"/>
+          <w:color w:val="263238"/>
+          <w:sz w:val="20"/>
+          <w:szCs w:val="20"/>
+          <w:u w:val="none"/>
+          <w:shd w:val="clear" w:fill="F7F9FA"/>
+          <w:vertAlign w:val="baseline"/>
+          <w:lang w:val="en-US"/>
+        </w:rPr>
+        <w:t>Recorremos el arreglo meses</w:t>
+      </w:r>
+    </w:p>
+    <w:p>
+      <w:pPr>
+        <w:pStyle w:val="4"/>
+        <w:keepNext w:val="0"/>
+        <w:keepLines w:val="0"/>
+        <w:widowControl/>
+        <w:numPr>
+          <w:ilvl w:val="0"/>
+          <w:numId w:val="0"/>
+        </w:numPr>
+        <w:suppressLineNumbers w:val="0"/>
+        <w:bidi w:val="0"/>
+        <w:spacing w:before="0" w:beforeAutospacing="0" w:after="200" w:afterAutospacing="0" w:line="29" w:lineRule="atLeast"/>
+        <w:ind w:left="420" w:leftChars="0" w:right="0" w:rightChars="0"/>
+        <w:rPr>
+          <w:rFonts w:hint="default" w:ascii="Courier New" w:hAnsi="Courier New" w:cs="Courier New"/>
+          <w:i w:val="0"/>
+          <w:iCs w:val="0"/>
+          <w:color w:val="263238"/>
+          <w:sz w:val="20"/>
+          <w:szCs w:val="20"/>
+          <w:u w:val="none"/>
+          <w:shd w:val="clear" w:fill="F7F9FA"/>
+          <w:vertAlign w:val="baseline"/>
+          <w:lang w:val="en-US"/>
+        </w:rPr>
+      </w:pPr>
+      <w:r>
+        <w:rPr>
+          <w:rFonts w:hint="default" w:ascii="Courier New" w:hAnsi="Courier New" w:cs="Courier New"/>
+          <w:i w:val="0"/>
+          <w:iCs w:val="0"/>
+          <w:color w:val="263238"/>
+          <w:sz w:val="20"/>
+          <w:szCs w:val="20"/>
+          <w:u w:val="none"/>
+          <w:shd w:val="clear" w:fill="F7F9FA"/>
+          <w:vertAlign w:val="baseline"/>
+          <w:lang w:val="en-US"/>
+        </w:rPr>
+        <w:tab/>
+      </w:r>
+      <w:r>
+        <w:rPr>
+          <w:rFonts w:hint="default" w:ascii="Courier New" w:hAnsi="Courier New" w:cs="Courier New"/>
+          <w:i w:val="0"/>
+          <w:iCs w:val="0"/>
+          <w:color w:val="263238"/>
+          <w:sz w:val="20"/>
+          <w:szCs w:val="20"/>
+          <w:u w:val="none"/>
+          <w:shd w:val="clear" w:fill="F7F9FA"/>
+          <w:vertAlign w:val="baseline"/>
+          <w:lang w:val="en-US"/>
+        </w:rPr>
+        <w:t>Si numerodias  - elemento &gt;= 0</w:t>
+      </w:r>
+    </w:p>
+    <w:p>
+      <w:pPr>
+        <w:pStyle w:val="4"/>
+        <w:keepNext w:val="0"/>
+        <w:keepLines w:val="0"/>
+        <w:widowControl/>
+        <w:numPr>
+          <w:ilvl w:val="0"/>
+          <w:numId w:val="0"/>
+        </w:numPr>
+        <w:suppressLineNumbers w:val="0"/>
+        <w:bidi w:val="0"/>
+        <w:spacing w:before="0" w:beforeAutospacing="0" w:after="200" w:afterAutospacing="0" w:line="29" w:lineRule="atLeast"/>
+        <w:ind w:left="420" w:leftChars="0" w:right="0" w:rightChars="0"/>
+        <w:rPr>
+          <w:rFonts w:hint="default" w:ascii="Courier New" w:hAnsi="Courier New" w:cs="Courier New"/>
+          <w:i w:val="0"/>
+          <w:iCs w:val="0"/>
+          <w:color w:val="263238"/>
+          <w:sz w:val="20"/>
+          <w:szCs w:val="20"/>
+          <w:u w:val="none"/>
+          <w:shd w:val="clear" w:fill="F7F9FA"/>
+          <w:vertAlign w:val="baseline"/>
+          <w:lang w:val="en-US"/>
+        </w:rPr>
+      </w:pPr>
+      <w:r>
+        <w:rPr>
+          <w:rFonts w:hint="default" w:ascii="Courier New" w:hAnsi="Courier New" w:cs="Courier New"/>
+          <w:i w:val="0"/>
+          <w:iCs w:val="0"/>
+          <w:color w:val="263238"/>
+          <w:sz w:val="20"/>
+          <w:szCs w:val="20"/>
+          <w:u w:val="none"/>
+          <w:shd w:val="clear" w:fill="F7F9FA"/>
+          <w:vertAlign w:val="baseline"/>
+          <w:lang w:val="en-US"/>
+        </w:rPr>
+        <w:tab/>
+      </w:r>
+      <w:r>
+        <w:rPr>
+          <w:rFonts w:hint="default" w:ascii="Courier New" w:hAnsi="Courier New" w:cs="Courier New"/>
+          <w:i w:val="0"/>
+          <w:iCs w:val="0"/>
+          <w:color w:val="263238"/>
+          <w:sz w:val="20"/>
+          <w:szCs w:val="20"/>
+          <w:u w:val="none"/>
+          <w:shd w:val="clear" w:fill="F7F9FA"/>
+          <w:vertAlign w:val="baseline"/>
+          <w:lang w:val="en-US"/>
+        </w:rPr>
+        <w:tab/>
+      </w:r>
+      <w:r>
+        <w:rPr>
+          <w:rFonts w:hint="default" w:ascii="Courier New" w:hAnsi="Courier New" w:cs="Courier New"/>
+          <w:i w:val="0"/>
+          <w:iCs w:val="0"/>
+          <w:color w:val="263238"/>
+          <w:sz w:val="20"/>
+          <w:szCs w:val="20"/>
+          <w:u w:val="none"/>
+          <w:shd w:val="clear" w:fill="F7F9FA"/>
+          <w:vertAlign w:val="baseline"/>
+          <w:lang w:val="en-US"/>
+        </w:rPr>
+        <w:t>M++;</w:t>
+      </w:r>
+    </w:p>
+    <w:p>
+      <w:pPr>
+        <w:pStyle w:val="4"/>
+        <w:keepNext w:val="0"/>
+        <w:keepLines w:val="0"/>
+        <w:widowControl/>
+        <w:numPr>
+          <w:ilvl w:val="0"/>
+          <w:numId w:val="0"/>
+        </w:numPr>
+        <w:suppressLineNumbers w:val="0"/>
+        <w:bidi w:val="0"/>
+        <w:spacing w:before="0" w:beforeAutospacing="0" w:after="200" w:afterAutospacing="0" w:line="29" w:lineRule="atLeast"/>
+        <w:ind w:left="420" w:leftChars="0" w:right="0" w:rightChars="0"/>
+        <w:rPr>
+          <w:rFonts w:hint="default" w:ascii="Courier New" w:hAnsi="Courier New" w:cs="Courier New"/>
+          <w:i w:val="0"/>
+          <w:iCs w:val="0"/>
+          <w:color w:val="263238"/>
+          <w:sz w:val="20"/>
+          <w:szCs w:val="20"/>
+          <w:u w:val="none"/>
+          <w:shd w:val="clear" w:fill="F7F9FA"/>
+          <w:vertAlign w:val="baseline"/>
+          <w:lang w:val="en-US"/>
+        </w:rPr>
+      </w:pPr>
+      <w:r>
+        <w:rPr>
+          <w:rFonts w:hint="default" w:ascii="Courier New" w:hAnsi="Courier New" w:cs="Courier New"/>
+          <w:i w:val="0"/>
+          <w:iCs w:val="0"/>
+          <w:color w:val="263238"/>
+          <w:sz w:val="20"/>
+          <w:szCs w:val="20"/>
+          <w:u w:val="none"/>
+          <w:shd w:val="clear" w:fill="F7F9FA"/>
+          <w:vertAlign w:val="baseline"/>
+          <w:lang w:val="en-US"/>
+        </w:rPr>
+        <w:tab/>
+      </w:r>
+      <w:r>
+        <w:rPr>
+          <w:rFonts w:hint="default" w:ascii="Courier New" w:hAnsi="Courier New" w:cs="Courier New"/>
+          <w:i w:val="0"/>
+          <w:iCs w:val="0"/>
+          <w:color w:val="263238"/>
+          <w:sz w:val="20"/>
+          <w:szCs w:val="20"/>
+          <w:u w:val="none"/>
+          <w:shd w:val="clear" w:fill="F7F9FA"/>
+          <w:vertAlign w:val="baseline"/>
+          <w:lang w:val="en-US"/>
+        </w:rPr>
+        <w:tab/>
+      </w:r>
+      <w:r>
+        <w:rPr>
+          <w:rFonts w:hint="default" w:ascii="Courier New" w:hAnsi="Courier New" w:cs="Courier New"/>
+          <w:i w:val="0"/>
+          <w:iCs w:val="0"/>
+          <w:color w:val="263238"/>
+          <w:sz w:val="20"/>
+          <w:szCs w:val="20"/>
+          <w:u w:val="none"/>
+          <w:shd w:val="clear" w:fill="F7F9FA"/>
+          <w:vertAlign w:val="baseline"/>
+          <w:lang w:val="en-US"/>
+        </w:rPr>
+        <w:t>Numerodias = numerodias - elemento</w:t>
+      </w:r>
+    </w:p>
+    <w:p>
+      <w:pPr>
+        <w:pStyle w:val="4"/>
+        <w:keepNext w:val="0"/>
+        <w:keepLines w:val="0"/>
+        <w:widowControl/>
+        <w:numPr>
+          <w:ilvl w:val="0"/>
+          <w:numId w:val="0"/>
+        </w:numPr>
+        <w:suppressLineNumbers w:val="0"/>
+        <w:bidi w:val="0"/>
+        <w:spacing w:before="0" w:beforeAutospacing="0" w:after="200" w:afterAutospacing="0" w:line="29" w:lineRule="atLeast"/>
+        <w:ind w:left="420" w:leftChars="0" w:right="0" w:rightChars="0"/>
+        <w:rPr>
+          <w:rFonts w:hint="default" w:ascii="Courier New" w:hAnsi="Courier New" w:cs="Courier New"/>
+          <w:i w:val="0"/>
+          <w:iCs w:val="0"/>
+          <w:color w:val="263238"/>
+          <w:sz w:val="20"/>
+          <w:szCs w:val="20"/>
+          <w:u w:val="none"/>
+          <w:shd w:val="clear" w:fill="F7F9FA"/>
+          <w:vertAlign w:val="baseline"/>
+          <w:lang w:val="en-US"/>
+        </w:rPr>
+      </w:pPr>
+      <w:r>
+        <w:rPr>
+          <w:rFonts w:hint="default" w:ascii="Courier New" w:hAnsi="Courier New" w:cs="Courier New"/>
+          <w:i w:val="0"/>
+          <w:iCs w:val="0"/>
+          <w:color w:val="263238"/>
+          <w:sz w:val="20"/>
+          <w:szCs w:val="20"/>
+          <w:u w:val="none"/>
+          <w:shd w:val="clear" w:fill="F7F9FA"/>
+          <w:vertAlign w:val="baseline"/>
+          <w:lang w:val="en-US"/>
+        </w:rPr>
+        <w:tab/>
+      </w:r>
+      <w:r>
+        <w:rPr>
+          <w:rFonts w:hint="default" w:ascii="Courier New" w:hAnsi="Courier New" w:cs="Courier New"/>
+          <w:i w:val="0"/>
+          <w:iCs w:val="0"/>
+          <w:color w:val="263238"/>
+          <w:sz w:val="20"/>
+          <w:szCs w:val="20"/>
+          <w:u w:val="none"/>
+          <w:shd w:val="clear" w:fill="F7F9FA"/>
+          <w:vertAlign w:val="baseline"/>
+          <w:lang w:val="en-US"/>
+        </w:rPr>
+        <w:t>Else</w:t>
+      </w:r>
+    </w:p>
+    <w:p>
+      <w:pPr>
+        <w:pStyle w:val="4"/>
+        <w:keepNext w:val="0"/>
+        <w:keepLines w:val="0"/>
+        <w:widowControl/>
+        <w:numPr>
+          <w:ilvl w:val="0"/>
+          <w:numId w:val="0"/>
+        </w:numPr>
+        <w:suppressLineNumbers w:val="0"/>
+        <w:bidi w:val="0"/>
+        <w:spacing w:before="0" w:beforeAutospacing="0" w:after="200" w:afterAutospacing="0" w:line="29" w:lineRule="atLeast"/>
+        <w:ind w:left="420" w:leftChars="0" w:right="0" w:rightChars="0"/>
+        <w:rPr>
+          <w:rFonts w:hint="default" w:ascii="Courier New" w:hAnsi="Courier New" w:cs="Courier New"/>
+          <w:i w:val="0"/>
+          <w:iCs w:val="0"/>
+          <w:color w:val="263238"/>
+          <w:sz w:val="20"/>
+          <w:szCs w:val="20"/>
+          <w:u w:val="none"/>
+          <w:shd w:val="clear" w:fill="F7F9FA"/>
+          <w:vertAlign w:val="baseline"/>
+          <w:lang w:val="en-US"/>
+        </w:rPr>
+      </w:pPr>
+      <w:r>
+        <w:rPr>
+          <w:rFonts w:hint="default" w:ascii="Courier New" w:hAnsi="Courier New" w:cs="Courier New"/>
+          <w:i w:val="0"/>
+          <w:iCs w:val="0"/>
+          <w:color w:val="263238"/>
+          <w:sz w:val="20"/>
+          <w:szCs w:val="20"/>
+          <w:u w:val="none"/>
+          <w:shd w:val="clear" w:fill="F7F9FA"/>
+          <w:vertAlign w:val="baseline"/>
+          <w:lang w:val="en-US"/>
+        </w:rPr>
+        <w:tab/>
+      </w:r>
+      <w:r>
+        <w:rPr>
+          <w:rFonts w:hint="default" w:ascii="Courier New" w:hAnsi="Courier New" w:cs="Courier New"/>
+          <w:i w:val="0"/>
+          <w:iCs w:val="0"/>
+          <w:color w:val="263238"/>
+          <w:sz w:val="20"/>
+          <w:szCs w:val="20"/>
+          <w:u w:val="none"/>
+          <w:shd w:val="clear" w:fill="F7F9FA"/>
+          <w:vertAlign w:val="baseline"/>
+          <w:lang w:val="en-US"/>
+        </w:rPr>
+        <w:tab/>
+      </w:r>
+      <w:r>
+        <w:rPr>
+          <w:rFonts w:hint="default" w:ascii="Courier New" w:hAnsi="Courier New" w:cs="Courier New"/>
+          <w:i w:val="0"/>
+          <w:iCs w:val="0"/>
+          <w:color w:val="263238"/>
+          <w:sz w:val="20"/>
+          <w:szCs w:val="20"/>
+          <w:u w:val="none"/>
+          <w:shd w:val="clear" w:fill="F7F9FA"/>
+          <w:vertAlign w:val="baseline"/>
+          <w:lang w:val="en-US"/>
+        </w:rPr>
+        <w:t>Romper ciclo</w:t>
+      </w:r>
+    </w:p>
+    <w:p>
+      <w:pPr>
+        <w:pStyle w:val="4"/>
+        <w:keepNext w:val="0"/>
+        <w:keepLines w:val="0"/>
+        <w:widowControl/>
+        <w:numPr>
+          <w:ilvl w:val="0"/>
+          <w:numId w:val="0"/>
+        </w:numPr>
+        <w:suppressLineNumbers w:val="0"/>
+        <w:bidi w:val="0"/>
+        <w:spacing w:before="0" w:beforeAutospacing="0" w:after="200" w:afterAutospacing="0" w:line="29" w:lineRule="atLeast"/>
+        <w:ind w:left="420" w:leftChars="0" w:right="0" w:rightChars="0"/>
+        <w:rPr>
+          <w:rFonts w:hint="default" w:ascii="Courier New" w:hAnsi="Courier New" w:cs="Courier New"/>
+          <w:i w:val="0"/>
+          <w:iCs w:val="0"/>
+          <w:color w:val="263238"/>
+          <w:sz w:val="20"/>
+          <w:szCs w:val="20"/>
+          <w:u w:val="none"/>
+          <w:shd w:val="clear" w:fill="F7F9FA"/>
+          <w:vertAlign w:val="baseline"/>
+          <w:lang w:val="en-US"/>
+        </w:rPr>
+      </w:pPr>
+    </w:p>
+    <w:p>
+      <w:pPr>
+        <w:pStyle w:val="4"/>
+        <w:keepNext w:val="0"/>
+        <w:keepLines w:val="0"/>
+        <w:widowControl/>
+        <w:suppressLineNumbers w:val="0"/>
+        <w:bidi w:val="0"/>
+        <w:spacing w:before="0" w:beforeAutospacing="0" w:after="200" w:afterAutospacing="0" w:line="29" w:lineRule="atLeast"/>
+      </w:pPr>
+      <w:r>
+        <w:rPr>
+          <w:rFonts w:hint="default" w:ascii="Courier New" w:hAnsi="Courier New" w:cs="Courier New"/>
+          <w:i w:val="0"/>
+          <w:iCs w:val="0"/>
+          <w:color w:val="263238"/>
+          <w:sz w:val="20"/>
+          <w:szCs w:val="20"/>
+          <w:u w:val="none"/>
+          <w:shd w:val="clear" w:fill="F7F9FA"/>
+          <w:vertAlign w:val="baseline"/>
+          <w:lang w:val="en-US"/>
+        </w:rPr>
+        <w:t xml:space="preserve">Retornamos </w:t>
+      </w:r>
+      <w:r>
+        <w:rPr>
+          <w:rFonts w:hint="default" w:ascii="Courier New" w:hAnsi="Courier New" w:cs="Courier New"/>
+          <w:i w:val="0"/>
+          <w:iCs w:val="0"/>
+          <w:color w:val="263238"/>
+          <w:sz w:val="20"/>
+          <w:szCs w:val="20"/>
+          <w:u w:val="none"/>
+          <w:shd w:val="clear" w:fill="F7F9FA"/>
+          <w:vertAlign w:val="baseline"/>
+        </w:rPr>
+        <w:t xml:space="preserve">Equivale a </w:t>
+      </w:r>
+      <w:r>
+        <w:rPr>
+          <w:rFonts w:hint="default" w:ascii="Courier New" w:hAnsi="Courier New" w:cs="Courier New"/>
+          <w:i w:val="0"/>
+          <w:iCs w:val="0"/>
+          <w:color w:val="263238"/>
+          <w:sz w:val="20"/>
+          <w:szCs w:val="20"/>
+          <w:u w:val="none"/>
+          <w:shd w:val="clear" w:fill="F7F9FA"/>
+          <w:vertAlign w:val="baseline"/>
+          <w:lang w:val="en-US"/>
+        </w:rPr>
+        <w:t>A</w:t>
+      </w:r>
+      <w:r>
+        <w:rPr>
+          <w:rFonts w:hint="default" w:ascii="Courier New" w:hAnsi="Courier New" w:cs="Courier New"/>
+          <w:i w:val="0"/>
+          <w:iCs w:val="0"/>
+          <w:color w:val="263238"/>
+          <w:sz w:val="20"/>
+          <w:szCs w:val="20"/>
+          <w:u w:val="none"/>
+          <w:shd w:val="clear" w:fill="F7F9FA"/>
+          <w:vertAlign w:val="baseline"/>
+        </w:rPr>
+        <w:t xml:space="preserve"> años, </w:t>
+      </w:r>
+      <w:r>
+        <w:rPr>
+          <w:rFonts w:hint="default" w:ascii="Courier New" w:hAnsi="Courier New" w:cs="Courier New"/>
+          <w:i w:val="0"/>
+          <w:iCs w:val="0"/>
+          <w:color w:val="263238"/>
+          <w:sz w:val="20"/>
+          <w:szCs w:val="20"/>
+          <w:u w:val="none"/>
+          <w:shd w:val="clear" w:fill="F7F9FA"/>
+          <w:vertAlign w:val="baseline"/>
+          <w:lang w:val="en-US"/>
+        </w:rPr>
+        <w:t>M</w:t>
+      </w:r>
+      <w:r>
+        <w:rPr>
+          <w:rFonts w:hint="default" w:ascii="Courier New" w:hAnsi="Courier New" w:cs="Courier New"/>
+          <w:i w:val="0"/>
+          <w:iCs w:val="0"/>
+          <w:color w:val="263238"/>
+          <w:sz w:val="20"/>
+          <w:szCs w:val="20"/>
+          <w:u w:val="none"/>
+          <w:shd w:val="clear" w:fill="F7F9FA"/>
+          <w:vertAlign w:val="baseline"/>
+        </w:rPr>
+        <w:t xml:space="preserve"> meses y </w:t>
+      </w:r>
+      <w:r>
+        <w:rPr>
+          <w:rFonts w:hint="default" w:ascii="Courier New" w:hAnsi="Courier New" w:cs="Courier New"/>
+          <w:i w:val="0"/>
+          <w:iCs w:val="0"/>
+          <w:color w:val="263238"/>
+          <w:sz w:val="20"/>
+          <w:szCs w:val="20"/>
+          <w:u w:val="none"/>
+          <w:shd w:val="clear" w:fill="F7F9FA"/>
+          <w:vertAlign w:val="baseline"/>
+          <w:lang w:val="en-US"/>
+        </w:rPr>
+        <w:t xml:space="preserve">numerodias </w:t>
+      </w:r>
+      <w:r>
+        <w:rPr>
+          <w:rFonts w:hint="default" w:ascii="Courier New" w:hAnsi="Courier New" w:cs="Courier New"/>
+          <w:i w:val="0"/>
+          <w:iCs w:val="0"/>
+          <w:color w:val="263238"/>
+          <w:sz w:val="20"/>
+          <w:szCs w:val="20"/>
+          <w:u w:val="none"/>
+          <w:shd w:val="clear" w:fill="F7F9FA"/>
+          <w:vertAlign w:val="baseline"/>
+        </w:rPr>
+        <w:t>días.</w:t>
+      </w:r>
+    </w:p>
+    <w:p>
+      <w:pPr>
+        <w:pStyle w:val="4"/>
+        <w:keepNext w:val="0"/>
+        <w:keepLines w:val="0"/>
+        <w:widowControl/>
+        <w:numPr>
+          <w:ilvl w:val="0"/>
+          <w:numId w:val="0"/>
+        </w:numPr>
+        <w:suppressLineNumbers w:val="0"/>
+        <w:bidi w:val="0"/>
+        <w:spacing w:before="0" w:beforeAutospacing="0" w:after="200" w:afterAutospacing="0" w:line="29" w:lineRule="atLeast"/>
+        <w:ind w:left="420" w:leftChars="0" w:right="0" w:rightChars="0"/>
+        <w:rPr>
+          <w:rFonts w:hint="default" w:ascii="Courier New" w:hAnsi="Courier New" w:cs="Courier New"/>
+          <w:i w:val="0"/>
+          <w:iCs w:val="0"/>
+          <w:color w:val="263238"/>
+          <w:sz w:val="20"/>
+          <w:szCs w:val="20"/>
+          <w:u w:val="none"/>
+          <w:shd w:val="clear" w:fill="F7F9FA"/>
+          <w:vertAlign w:val="baseline"/>
+          <w:lang w:val="en-US"/>
+        </w:rPr>
+      </w:pPr>
+      <w:r>
+        <w:rPr>
+          <w:rFonts w:hint="default" w:ascii="Courier New" w:hAnsi="Courier New" w:cs="Courier New"/>
+          <w:i w:val="0"/>
+          <w:iCs w:val="0"/>
+          <w:color w:val="263238"/>
+          <w:sz w:val="20"/>
+          <w:szCs w:val="20"/>
+          <w:u w:val="none"/>
+          <w:shd w:val="clear" w:fill="F7F9FA"/>
+          <w:vertAlign w:val="baseline"/>
+          <w:lang w:val="en-US"/>
+        </w:rPr>
+        <w:tab/>
+      </w:r>
+    </w:p>
+    <w:p>
+      <w:pPr>
+        <w:pStyle w:val="4"/>
+        <w:keepNext w:val="0"/>
+        <w:keepLines w:val="0"/>
+        <w:widowControl/>
+        <w:numPr>
+          <w:ilvl w:val="0"/>
+          <w:numId w:val="0"/>
+        </w:numPr>
+        <w:suppressLineNumbers w:val="0"/>
+        <w:bidi w:val="0"/>
+        <w:spacing w:before="0" w:beforeAutospacing="0" w:after="200" w:afterAutospacing="0" w:line="29" w:lineRule="atLeast"/>
+        <w:ind w:left="420" w:leftChars="0" w:right="0" w:rightChars="0"/>
+        <w:rPr>
+          <w:rFonts w:hint="default" w:ascii="Courier New" w:hAnsi="Courier New" w:cs="Courier New"/>
+          <w:i w:val="0"/>
+          <w:iCs w:val="0"/>
+          <w:color w:val="263238"/>
+          <w:sz w:val="20"/>
+          <w:szCs w:val="20"/>
+          <w:u w:val="none"/>
+          <w:shd w:val="clear" w:fill="F7F9FA"/>
+          <w:vertAlign w:val="baseline"/>
+          <w:lang w:val="en-US"/>
+        </w:rPr>
+      </w:pPr>
+    </w:p>
+    <w:p>
+      <w:pPr>
+        <w:pStyle w:val="4"/>
+        <w:keepNext w:val="0"/>
+        <w:keepLines w:val="0"/>
+        <w:widowControl/>
+        <w:numPr>
+          <w:ilvl w:val="0"/>
+          <w:numId w:val="0"/>
+        </w:numPr>
+        <w:suppressLineNumbers w:val="0"/>
+        <w:bidi w:val="0"/>
+        <w:spacing w:before="0" w:beforeAutospacing="0" w:after="200" w:afterAutospacing="0" w:line="29" w:lineRule="atLeast"/>
+        <w:ind w:right="0" w:rightChars="0"/>
+        <w:rPr>
+          <w:rFonts w:hint="default" w:ascii="Courier New" w:hAnsi="Courier New" w:cs="Courier New"/>
+          <w:i w:val="0"/>
+          <w:iCs w:val="0"/>
+          <w:color w:val="263238"/>
+          <w:sz w:val="20"/>
+          <w:szCs w:val="20"/>
+          <w:u w:val="none"/>
+          <w:shd w:val="clear" w:fill="F7F9FA"/>
+          <w:vertAlign w:val="baseline"/>
+          <w:lang w:val="en-US"/>
+        </w:rPr>
+      </w:pPr>
+      <w:r>
+        <w:rPr>
+          <w:rFonts w:hint="default" w:ascii="Courier New" w:hAnsi="Courier New" w:cs="Courier New"/>
+          <w:i w:val="0"/>
+          <w:iCs w:val="0"/>
+          <w:color w:val="263238"/>
+          <w:sz w:val="20"/>
+          <w:szCs w:val="20"/>
+          <w:u w:val="none"/>
+          <w:shd w:val="clear" w:fill="F7F9FA"/>
+          <w:vertAlign w:val="baseline"/>
+          <w:lang w:val="en-US"/>
+        </w:rPr>
+        <w:t>Bugs</w:t>
+      </w:r>
+    </w:p>
+    <w:p>
+      <w:pPr>
+        <w:pStyle w:val="4"/>
+        <w:keepNext w:val="0"/>
+        <w:keepLines w:val="0"/>
+        <w:widowControl/>
+        <w:numPr>
+          <w:ilvl w:val="0"/>
+          <w:numId w:val="0"/>
+        </w:numPr>
+        <w:suppressLineNumbers w:val="0"/>
+        <w:bidi w:val="0"/>
+        <w:spacing w:before="0" w:beforeAutospacing="0" w:after="200" w:afterAutospacing="0" w:line="29" w:lineRule="atLeast"/>
+        <w:ind w:right="0" w:rightChars="0"/>
+        <w:rPr>
+          <w:rFonts w:hint="default" w:ascii="Courier New" w:hAnsi="Courier New" w:cs="Courier New"/>
+          <w:i w:val="0"/>
+          <w:iCs w:val="0"/>
+          <w:color w:val="263238"/>
+          <w:sz w:val="20"/>
+          <w:szCs w:val="20"/>
+          <w:u w:val="none"/>
+          <w:shd w:val="clear" w:fill="F7F9FA"/>
+          <w:vertAlign w:val="baseline"/>
+          <w:lang w:val="es-MX"/>
+        </w:rPr>
+      </w:pPr>
+      <w:r>
+        <w:rPr>
+          <w:rFonts w:hint="default" w:ascii="Courier New" w:hAnsi="Courier New" w:cs="Courier New"/>
+          <w:i w:val="0"/>
+          <w:iCs w:val="0"/>
+          <w:color w:val="263238"/>
+          <w:sz w:val="20"/>
+          <w:szCs w:val="20"/>
+          <w:u w:val="none"/>
+          <w:shd w:val="clear" w:fill="F7F9FA"/>
+          <w:vertAlign w:val="baseline"/>
+          <w:lang w:val="en-US"/>
+        </w:rPr>
+        <w:t>Codificacion-&gt; Dise</w:t>
+      </w:r>
+      <w:r>
+        <w:rPr>
+          <w:rFonts w:hint="default" w:ascii="Courier New" w:hAnsi="Courier New" w:cs="Courier New"/>
+          <w:i w:val="0"/>
+          <w:iCs w:val="0"/>
+          <w:color w:val="263238"/>
+          <w:sz w:val="20"/>
+          <w:szCs w:val="20"/>
+          <w:u w:val="none"/>
+          <w:shd w:val="clear" w:fill="F7F9FA"/>
+          <w:vertAlign w:val="baseline"/>
+          <w:lang w:val="es-MX"/>
+        </w:rPr>
+        <w:t>ño</w:t>
+      </w:r>
+    </w:p>
+    <w:p>
+      <w:pPr>
+        <w:pStyle w:val="4"/>
+        <w:keepNext w:val="0"/>
+        <w:keepLines w:val="0"/>
+        <w:widowControl/>
+        <w:numPr>
+          <w:ilvl w:val="0"/>
+          <w:numId w:val="0"/>
+        </w:numPr>
+        <w:suppressLineNumbers w:val="0"/>
+        <w:bidi w:val="0"/>
+        <w:spacing w:before="0" w:beforeAutospacing="0" w:after="200" w:afterAutospacing="0" w:line="29" w:lineRule="atLeast"/>
+        <w:ind w:right="0" w:rightChars="0"/>
+        <w:rPr>
+          <w:rFonts w:hint="default" w:ascii="Courier New" w:hAnsi="Courier New" w:cs="Courier New"/>
+          <w:i w:val="0"/>
+          <w:iCs w:val="0"/>
+          <w:color w:val="263238"/>
+          <w:sz w:val="20"/>
+          <w:szCs w:val="20"/>
+          <w:u w:val="none"/>
+          <w:shd w:val="clear" w:fill="F7F9FA"/>
+          <w:vertAlign w:val="baseline"/>
+          <w:lang w:val="en-US"/>
+        </w:rPr>
+      </w:pPr>
+      <w:r>
+        <w:rPr>
+          <w:rFonts w:hint="default" w:ascii="Courier New" w:hAnsi="Courier New" w:cs="Courier New"/>
+          <w:i w:val="0"/>
+          <w:iCs w:val="0"/>
+          <w:color w:val="263238"/>
+          <w:sz w:val="20"/>
+          <w:szCs w:val="20"/>
+          <w:u w:val="none"/>
+          <w:shd w:val="clear" w:fill="F7F9FA"/>
+          <w:vertAlign w:val="baseline"/>
+          <w:lang w:val="es-MX"/>
+        </w:rPr>
+        <w:tab/>
+      </w:r>
+      <w:r>
+        <w:rPr>
+          <w:rFonts w:hint="default" w:ascii="Courier New" w:hAnsi="Courier New" w:cs="Courier New"/>
+          <w:i w:val="0"/>
+          <w:iCs w:val="0"/>
+          <w:color w:val="263238"/>
+          <w:sz w:val="20"/>
+          <w:szCs w:val="20"/>
+          <w:u w:val="none"/>
+          <w:shd w:val="clear" w:fill="F7F9FA"/>
+          <w:vertAlign w:val="baseline"/>
+          <w:lang w:val="en-US"/>
+        </w:rPr>
+        <w:t>Si numerodias  - elemento &gt; 0</w:t>
+      </w:r>
+      <w:r>
+        <w:rPr>
+          <w:rFonts w:hint="default" w:ascii="Courier New" w:hAnsi="Courier New" w:cs="Courier New"/>
+          <w:i w:val="0"/>
+          <w:iCs w:val="0"/>
+          <w:color w:val="263238"/>
+          <w:sz w:val="20"/>
+          <w:szCs w:val="20"/>
+          <w:u w:val="none"/>
+          <w:shd w:val="clear" w:fill="F7F9FA"/>
+          <w:vertAlign w:val="baseline"/>
+          <w:lang w:val="es-MX"/>
+        </w:rPr>
+        <w:t xml:space="preserve"> debe ser </w:t>
+      </w:r>
+      <w:r>
+        <w:rPr>
+          <w:rFonts w:hint="default" w:ascii="Courier New" w:hAnsi="Courier New" w:cs="Courier New"/>
+          <w:i w:val="0"/>
+          <w:iCs w:val="0"/>
+          <w:color w:val="263238"/>
+          <w:sz w:val="20"/>
+          <w:szCs w:val="20"/>
+          <w:u w:val="none"/>
+          <w:shd w:val="clear" w:fill="F7F9FA"/>
+          <w:vertAlign w:val="baseline"/>
+          <w:lang w:val="en-US"/>
+        </w:rPr>
+        <w:t xml:space="preserve">Si numerodias  - </w:t>
+      </w:r>
+      <w:r>
+        <w:rPr>
+          <w:rFonts w:hint="default" w:ascii="Courier New" w:hAnsi="Courier New" w:cs="Courier New"/>
+          <w:i w:val="0"/>
+          <w:iCs w:val="0"/>
+          <w:color w:val="263238"/>
+          <w:sz w:val="20"/>
+          <w:szCs w:val="20"/>
+          <w:u w:val="none"/>
+          <w:shd w:val="clear" w:fill="F7F9FA"/>
+          <w:vertAlign w:val="baseline"/>
+          <w:lang w:val="en-US"/>
+        </w:rPr>
+        <w:tab/>
+        <w:t>elemento &gt;= 0</w:t>
+      </w:r>
+    </w:p>
+    <w:p>
+      <w:pPr>
+        <w:pStyle w:val="4"/>
+        <w:keepNext w:val="0"/>
+        <w:keepLines w:val="0"/>
+        <w:widowControl/>
+        <w:numPr>
+          <w:ilvl w:val="0"/>
+          <w:numId w:val="0"/>
+        </w:numPr>
+        <w:suppressLineNumbers w:val="0"/>
+        <w:bidi w:val="0"/>
+        <w:spacing w:before="0" w:beforeAutospacing="0" w:after="200" w:afterAutospacing="0" w:line="29" w:lineRule="atLeast"/>
+        <w:ind w:right="0" w:rightChars="0"/>
+        <w:rPr>
+          <w:rFonts w:hint="default" w:ascii="Courier New" w:hAnsi="Courier New" w:cs="Courier New"/>
+          <w:i w:val="0"/>
+          <w:iCs w:val="0"/>
+          <w:color w:val="263238"/>
+          <w:sz w:val="20"/>
+          <w:szCs w:val="20"/>
+          <w:u w:val="none"/>
+          <w:shd w:val="clear" w:fill="F7F9FA"/>
+          <w:vertAlign w:val="baseline"/>
+          <w:lang w:val="en-US"/>
+        </w:rPr>
+      </w:pPr>
+    </w:p>
+    <w:p>
+      <w:pPr>
+        <w:pStyle w:val="4"/>
+        <w:keepNext w:val="0"/>
+        <w:keepLines w:val="0"/>
+        <w:widowControl/>
+        <w:numPr>
+          <w:ilvl w:val="0"/>
+          <w:numId w:val="0"/>
+        </w:numPr>
+        <w:suppressLineNumbers w:val="0"/>
+        <w:bidi w:val="0"/>
+        <w:spacing w:before="0" w:beforeAutospacing="0" w:after="200" w:afterAutospacing="0" w:line="29" w:lineRule="atLeast"/>
+        <w:ind w:right="0" w:rightChars="0"/>
+        <w:rPr>
+          <w:rFonts w:hint="default" w:ascii="Courier New" w:hAnsi="Courier New" w:cs="Courier New"/>
+          <w:i w:val="0"/>
+          <w:iCs w:val="0"/>
+          <w:color w:val="263238"/>
+          <w:sz w:val="20"/>
+          <w:szCs w:val="20"/>
+          <w:u w:val="none"/>
+          <w:shd w:val="clear" w:fill="F7F9FA"/>
+          <w:vertAlign w:val="baseline"/>
+          <w:lang w:val="es-MX"/>
+        </w:rPr>
+      </w:pPr>
+      <w:r>
+        <w:rPr>
+          <w:rFonts w:hint="default" w:ascii="Courier New" w:hAnsi="Courier New" w:cs="Courier New"/>
+          <w:i w:val="0"/>
+          <w:iCs w:val="0"/>
+          <w:color w:val="263238"/>
+          <w:sz w:val="20"/>
+          <w:szCs w:val="20"/>
+          <w:u w:val="none"/>
+          <w:shd w:val="clear" w:fill="F7F9FA"/>
+          <w:vertAlign w:val="baseline"/>
+          <w:lang w:val="es-MX"/>
+        </w:rPr>
+        <w:tab/>
+      </w:r>
+      <w:r>
+        <w:rPr>
+          <w:rFonts w:hint="default" w:ascii="Courier New" w:hAnsi="Courier New" w:cs="Courier New"/>
+          <w:i w:val="0"/>
+          <w:iCs w:val="0"/>
+          <w:color w:val="263238"/>
+          <w:sz w:val="20"/>
+          <w:szCs w:val="20"/>
+          <w:u w:val="none"/>
+          <w:shd w:val="clear" w:fill="F7F9FA"/>
+          <w:vertAlign w:val="baseline"/>
+          <w:lang w:val="es-MX"/>
+        </w:rPr>
+        <w:t>Inicializar A, M, D</w:t>
+      </w:r>
+    </w:p>
+    <w:p>
+      <w:pPr>
+        <w:pStyle w:val="4"/>
+        <w:keepNext w:val="0"/>
+        <w:keepLines w:val="0"/>
+        <w:widowControl/>
+        <w:numPr>
+          <w:ilvl w:val="0"/>
+          <w:numId w:val="0"/>
+        </w:numPr>
+        <w:suppressLineNumbers w:val="0"/>
+        <w:bidi w:val="0"/>
+        <w:spacing w:before="0" w:beforeAutospacing="0" w:after="200" w:afterAutospacing="0" w:line="29" w:lineRule="atLeast"/>
+        <w:ind w:right="0" w:rightChars="0"/>
+        <w:rPr>
+          <w:rFonts w:hint="default" w:ascii="Courier New" w:hAnsi="Courier New" w:cs="Courier New"/>
+          <w:i w:val="0"/>
+          <w:iCs w:val="0"/>
+          <w:color w:val="263238"/>
+          <w:sz w:val="20"/>
+          <w:szCs w:val="20"/>
+          <w:u w:val="none"/>
+          <w:shd w:val="clear" w:fill="F7F9FA"/>
+          <w:vertAlign w:val="baseline"/>
+          <w:lang w:val="es-MX"/>
+        </w:rPr>
+      </w:pPr>
+    </w:p>
+    <w:p>
+      <w:pPr>
+        <w:pStyle w:val="4"/>
+        <w:keepNext w:val="0"/>
+        <w:keepLines w:val="0"/>
+        <w:widowControl/>
+        <w:numPr>
+          <w:ilvl w:val="0"/>
+          <w:numId w:val="0"/>
+        </w:numPr>
+        <w:suppressLineNumbers w:val="0"/>
+        <w:bidi w:val="0"/>
+        <w:spacing w:before="0" w:beforeAutospacing="0" w:after="200" w:afterAutospacing="0" w:line="29" w:lineRule="atLeast"/>
+        <w:ind w:left="420" w:leftChars="0" w:right="0" w:rightChars="0"/>
+        <w:rPr>
+          <w:rFonts w:hint="default" w:ascii="Courier New" w:hAnsi="Courier New" w:cs="Courier New"/>
+          <w:i w:val="0"/>
+          <w:iCs w:val="0"/>
+          <w:color w:val="263238"/>
+          <w:sz w:val="20"/>
+          <w:szCs w:val="20"/>
+          <w:u w:val="none"/>
+          <w:shd w:val="clear" w:fill="F7F9FA"/>
+          <w:vertAlign w:val="baseline"/>
+          <w:lang w:val="en-US"/>
+        </w:rPr>
+      </w:pPr>
+      <w:r>
+        <w:rPr>
+          <w:rFonts w:hint="default" w:ascii="Courier New" w:hAnsi="Courier New" w:cs="Courier New"/>
+          <w:i w:val="0"/>
+          <w:iCs w:val="0"/>
+          <w:color w:val="263238"/>
+          <w:sz w:val="20"/>
+          <w:szCs w:val="20"/>
+          <w:u w:val="none"/>
+          <w:shd w:val="clear" w:fill="F7F9FA"/>
+          <w:vertAlign w:val="baseline"/>
+          <w:lang w:val="en-US"/>
+        </w:rPr>
+        <w:tab/>
+        <w:t xml:space="preserve">Si numero de dias mayor o igual a 365 debe ser si numero de </w:t>
+      </w:r>
+      <w:r>
+        <w:rPr>
+          <w:rFonts w:hint="default" w:ascii="Courier New" w:hAnsi="Courier New" w:cs="Courier New"/>
+          <w:i w:val="0"/>
+          <w:iCs w:val="0"/>
+          <w:color w:val="263238"/>
+          <w:sz w:val="20"/>
+          <w:szCs w:val="20"/>
+          <w:u w:val="none"/>
+          <w:shd w:val="clear" w:fill="F7F9FA"/>
+          <w:vertAlign w:val="baseline"/>
+          <w:lang w:val="en-US"/>
+        </w:rPr>
+        <w:tab/>
       </w:r>
       <w:bookmarkStart w:id="0" w:name="_GoBack"/>
       <w:bookmarkEnd w:id="0"/>
+      <w:r>
+        <w:rPr>
+          <w:rFonts w:hint="default" w:ascii="Courier New" w:hAnsi="Courier New" w:cs="Courier New"/>
+          <w:i w:val="0"/>
+          <w:iCs w:val="0"/>
+          <w:color w:val="263238"/>
+          <w:sz w:val="20"/>
+          <w:szCs w:val="20"/>
+          <w:u w:val="none"/>
+          <w:shd w:val="clear" w:fill="F7F9FA"/>
+          <w:vertAlign w:val="baseline"/>
+          <w:lang w:val="en-US"/>
+        </w:rPr>
+        <w:t>dias mayor o igual a 365</w:t>
+      </w:r>
+    </w:p>
+    <w:p>
+      <w:pPr>
+        <w:pStyle w:val="4"/>
+        <w:keepNext w:val="0"/>
+        <w:keepLines w:val="0"/>
+        <w:widowControl/>
+        <w:numPr>
+          <w:ilvl w:val="0"/>
+          <w:numId w:val="0"/>
+        </w:numPr>
+        <w:suppressLineNumbers w:val="0"/>
+        <w:bidi w:val="0"/>
+        <w:spacing w:before="0" w:beforeAutospacing="0" w:after="200" w:afterAutospacing="0" w:line="29" w:lineRule="atLeast"/>
+        <w:ind w:left="420" w:leftChars="0" w:right="0" w:rightChars="0"/>
+        <w:rPr>
+          <w:rFonts w:hint="default" w:ascii="Courier New" w:hAnsi="Courier New" w:cs="Courier New"/>
+          <w:i w:val="0"/>
+          <w:iCs w:val="0"/>
+          <w:color w:val="263238"/>
+          <w:sz w:val="20"/>
+          <w:szCs w:val="20"/>
+          <w:u w:val="none"/>
+          <w:shd w:val="clear" w:fill="F7F9FA"/>
+          <w:vertAlign w:val="baseline"/>
+          <w:lang w:val="en-US"/>
+        </w:rPr>
+      </w:pPr>
     </w:p>
     <w:p>
       <w:pPr>
@@ -4561,1970 +6710,9 @@
           <w:u w:val="none"/>
           <w:shd w:val="clear" w:fill="F7F9FA"/>
           <w:vertAlign w:val="baseline"/>
-          <w:lang w:val="es-MX"/>
-        </w:rPr>
-      </w:pPr>
-    </w:p>
-    <w:p>
-      <w:pPr>
-        <w:pStyle w:val="4"/>
-        <w:keepNext w:val="0"/>
-        <w:keepLines w:val="0"/>
-        <w:widowControl/>
-        <w:numPr>
-          <w:ilvl w:val="0"/>
-          <w:numId w:val="0"/>
-        </w:numPr>
-        <w:suppressLineNumbers w:val="0"/>
-        <w:bidi w:val="0"/>
-        <w:spacing w:before="0" w:beforeAutospacing="0" w:after="200" w:afterAutospacing="0" w:line="29" w:lineRule="atLeast"/>
-        <w:ind w:right="0" w:rightChars="0"/>
-        <w:rPr>
-          <w:rFonts w:hint="default" w:ascii="Courier New" w:hAnsi="Courier New" w:cs="Courier New"/>
-          <w:b/>
-          <w:bCs/>
-          <w:i w:val="0"/>
-          <w:iCs w:val="0"/>
-          <w:color w:val="263238"/>
-          <w:sz w:val="32"/>
-          <w:szCs w:val="32"/>
-          <w:u w:val="none"/>
-          <w:shd w:val="clear" w:fill="F7F9FA"/>
-          <w:vertAlign w:val="baseline"/>
-          <w:lang w:val="en-US"/>
-        </w:rPr>
-      </w:pPr>
-      <w:r>
-        <w:rPr>
-          <w:rFonts w:hint="default" w:ascii="Courier New" w:hAnsi="Courier New" w:cs="Courier New"/>
-          <w:b/>
-          <w:bCs/>
-          <w:i w:val="0"/>
-          <w:iCs w:val="0"/>
-          <w:color w:val="263238"/>
-          <w:sz w:val="32"/>
-          <w:szCs w:val="32"/>
-          <w:u w:val="none"/>
-          <w:shd w:val="clear" w:fill="F7F9FA"/>
-          <w:vertAlign w:val="baseline"/>
-          <w:lang w:val="en-US"/>
-        </w:rPr>
-        <w:t>Problema 4</w:t>
-      </w:r>
-    </w:p>
-    <w:p>
-      <w:pPr>
-        <w:pStyle w:val="4"/>
-        <w:keepNext w:val="0"/>
-        <w:keepLines w:val="0"/>
-        <w:widowControl/>
-        <w:numPr>
-          <w:ilvl w:val="0"/>
-          <w:numId w:val="0"/>
-        </w:numPr>
-        <w:suppressLineNumbers w:val="0"/>
-        <w:bidi w:val="0"/>
-        <w:spacing w:before="0" w:beforeAutospacing="0" w:after="200" w:afterAutospacing="0" w:line="29" w:lineRule="atLeast"/>
-        <w:ind w:right="0" w:rightChars="0"/>
-        <w:rPr>
-          <w:rFonts w:hint="default" w:ascii="Courier New" w:hAnsi="Courier New" w:cs="Courier New"/>
-          <w:b/>
-          <w:bCs/>
-          <w:i w:val="0"/>
-          <w:iCs w:val="0"/>
-          <w:color w:val="263238"/>
-          <w:sz w:val="32"/>
-          <w:szCs w:val="32"/>
-          <w:u w:val="none"/>
-          <w:shd w:val="clear" w:fill="F7F9FA"/>
-          <w:vertAlign w:val="baseline"/>
-          <w:lang w:val="en-US"/>
-        </w:rPr>
-      </w:pPr>
-    </w:p>
-    <w:p>
-      <w:pPr>
-        <w:pStyle w:val="4"/>
-        <w:keepNext w:val="0"/>
-        <w:keepLines w:val="0"/>
-        <w:widowControl/>
-        <w:suppressLineNumbers w:val="0"/>
-        <w:bidi w:val="0"/>
-        <w:spacing w:before="0" w:beforeAutospacing="0" w:after="200" w:afterAutospacing="0" w:line="29" w:lineRule="atLeast"/>
-      </w:pPr>
-      <w:r>
-        <w:rPr>
-          <w:rFonts w:ascii="Courier New" w:hAnsi="Courier New" w:cs="Courier New"/>
-          <w:i w:val="0"/>
-          <w:iCs w:val="0"/>
-          <w:color w:val="263238"/>
-          <w:sz w:val="20"/>
-          <w:szCs w:val="20"/>
-          <w:u w:val="none"/>
-          <w:shd w:val="clear" w:fill="F7F9FA"/>
-          <w:vertAlign w:val="baseline"/>
-        </w:rPr>
-        <w:t>Dado un número de días, mostrar a cuantos años, meses y días equivalen.</w:t>
-      </w:r>
-    </w:p>
-    <w:p>
-      <w:pPr>
-        <w:pStyle w:val="4"/>
-        <w:keepNext w:val="0"/>
-        <w:keepLines w:val="0"/>
-        <w:widowControl/>
-        <w:suppressLineNumbers w:val="0"/>
-        <w:bidi w:val="0"/>
-        <w:spacing w:before="0" w:beforeAutospacing="0" w:after="200" w:afterAutospacing="0" w:line="29" w:lineRule="atLeast"/>
-      </w:pPr>
-      <w:r>
-        <w:rPr>
-          <w:rFonts w:hint="default" w:ascii="Courier New" w:hAnsi="Courier New" w:cs="Courier New"/>
-          <w:i w:val="0"/>
-          <w:iCs w:val="0"/>
-          <w:color w:val="263238"/>
-          <w:sz w:val="20"/>
-          <w:szCs w:val="20"/>
-          <w:u w:val="none"/>
-          <w:shd w:val="clear" w:fill="F7F9FA"/>
-          <w:vertAlign w:val="baseline"/>
-        </w:rPr>
-        <w:t>Input: N= numero de dias.</w:t>
-      </w:r>
-    </w:p>
-    <w:p>
-      <w:pPr>
-        <w:pStyle w:val="4"/>
-        <w:keepNext w:val="0"/>
-        <w:keepLines w:val="0"/>
-        <w:widowControl/>
-        <w:suppressLineNumbers w:val="0"/>
-        <w:bidi w:val="0"/>
-        <w:spacing w:before="0" w:beforeAutospacing="0" w:after="200" w:afterAutospacing="0" w:line="29" w:lineRule="atLeast"/>
-      </w:pPr>
-      <w:r>
-        <w:rPr>
-          <w:rFonts w:hint="default" w:ascii="Courier New" w:hAnsi="Courier New" w:cs="Courier New"/>
-          <w:i w:val="0"/>
-          <w:iCs w:val="0"/>
-          <w:color w:val="263238"/>
-          <w:sz w:val="20"/>
-          <w:szCs w:val="20"/>
-          <w:u w:val="none"/>
-          <w:shd w:val="clear" w:fill="F7F9FA"/>
-          <w:vertAlign w:val="baseline"/>
-        </w:rPr>
-        <w:t>calcularFecha(N) =&gt; calcularFecha(920)</w:t>
-      </w:r>
-    </w:p>
-    <w:p>
-      <w:pPr>
-        <w:pStyle w:val="4"/>
-        <w:keepNext w:val="0"/>
-        <w:keepLines w:val="0"/>
-        <w:widowControl/>
-        <w:suppressLineNumbers w:val="0"/>
-        <w:bidi w:val="0"/>
-        <w:spacing w:before="0" w:beforeAutospacing="0" w:after="200" w:afterAutospacing="0" w:line="29" w:lineRule="atLeast"/>
-      </w:pPr>
-      <w:r>
-        <w:rPr>
-          <w:rFonts w:hint="default" w:ascii="Courier New" w:hAnsi="Courier New" w:cs="Courier New"/>
-          <w:i w:val="0"/>
-          <w:iCs w:val="0"/>
-          <w:color w:val="263238"/>
-          <w:sz w:val="20"/>
-          <w:szCs w:val="20"/>
-          <w:u w:val="none"/>
-          <w:shd w:val="clear" w:fill="F7F9FA"/>
-          <w:vertAlign w:val="baseline"/>
-        </w:rPr>
-        <w:t>Equivale a 2 años, 6 meses y 20 días.</w:t>
-      </w:r>
-    </w:p>
-    <w:p>
-      <w:pPr>
-        <w:pStyle w:val="4"/>
-        <w:keepNext w:val="0"/>
-        <w:keepLines w:val="0"/>
-        <w:widowControl/>
-        <w:numPr>
-          <w:ilvl w:val="0"/>
-          <w:numId w:val="4"/>
-        </w:numPr>
-        <w:suppressLineNumbers w:val="0"/>
-        <w:bidi w:val="0"/>
-        <w:spacing w:before="0" w:beforeAutospacing="0" w:after="200" w:afterAutospacing="0" w:line="29" w:lineRule="atLeast"/>
-        <w:ind w:right="0" w:rightChars="0"/>
-        <w:rPr>
-          <w:rFonts w:hint="default" w:ascii="Courier New" w:hAnsi="Courier New" w:cs="Courier New"/>
-          <w:i w:val="0"/>
-          <w:iCs w:val="0"/>
-          <w:color w:val="263238"/>
-          <w:sz w:val="20"/>
-          <w:szCs w:val="20"/>
-          <w:u w:val="none"/>
-          <w:shd w:val="clear" w:fill="F7F9FA"/>
-          <w:vertAlign w:val="baseline"/>
-          <w:lang w:val="en-US"/>
-        </w:rPr>
-      </w:pPr>
-      <w:r>
-        <w:rPr>
-          <w:rFonts w:hint="default" w:ascii="Courier New" w:hAnsi="Courier New" w:cs="Courier New"/>
-          <w:i w:val="0"/>
-          <w:iCs w:val="0"/>
-          <w:color w:val="263238"/>
-          <w:sz w:val="20"/>
-          <w:szCs w:val="20"/>
-          <w:u w:val="none"/>
-          <w:shd w:val="clear" w:fill="F7F9FA"/>
-          <w:vertAlign w:val="baseline"/>
-          <w:lang w:val="en-US"/>
-        </w:rPr>
-        <w:t>- Planeacion</w:t>
-      </w:r>
-    </w:p>
-    <w:p>
-      <w:pPr>
-        <w:pStyle w:val="4"/>
-        <w:keepNext w:val="0"/>
-        <w:keepLines w:val="0"/>
-        <w:widowControl/>
-        <w:numPr>
-          <w:ilvl w:val="0"/>
-          <w:numId w:val="0"/>
-        </w:numPr>
-        <w:suppressLineNumbers w:val="0"/>
-        <w:bidi w:val="0"/>
-        <w:spacing w:before="0" w:beforeAutospacing="0" w:after="200" w:afterAutospacing="0" w:line="29" w:lineRule="atLeast"/>
-        <w:ind w:right="0" w:rightChars="0" w:firstLine="708" w:firstLineChars="0"/>
-        <w:rPr>
-          <w:rFonts w:hint="default" w:ascii="Courier New" w:hAnsi="Courier New" w:cs="Courier New"/>
-          <w:i w:val="0"/>
-          <w:iCs w:val="0"/>
-          <w:color w:val="263238"/>
-          <w:sz w:val="20"/>
-          <w:szCs w:val="20"/>
-          <w:u w:val="none"/>
-          <w:shd w:val="clear" w:fill="F7F9FA"/>
-          <w:vertAlign w:val="baseline"/>
-          <w:lang w:val="es-MX"/>
-        </w:rPr>
-      </w:pPr>
-      <w:r>
-        <w:rPr>
-          <w:rFonts w:hint="default" w:ascii="Courier New" w:hAnsi="Courier New" w:cs="Courier New"/>
-          <w:i w:val="0"/>
-          <w:iCs w:val="0"/>
-          <w:color w:val="263238"/>
-          <w:sz w:val="20"/>
-          <w:szCs w:val="20"/>
-          <w:u w:val="none"/>
-          <w:shd w:val="clear" w:fill="F7F9FA"/>
-          <w:vertAlign w:val="baseline"/>
-          <w:lang w:val="es-MX"/>
-        </w:rPr>
-        <w:t>¿Cuanto tiempo me llevara? 30 minutos</w:t>
-      </w:r>
-    </w:p>
-    <w:p>
-      <w:pPr>
-        <w:pStyle w:val="4"/>
-        <w:keepNext w:val="0"/>
-        <w:keepLines w:val="0"/>
-        <w:widowControl/>
-        <w:numPr>
-          <w:ilvl w:val="0"/>
-          <w:numId w:val="0"/>
-        </w:numPr>
-        <w:suppressLineNumbers w:val="0"/>
-        <w:bidi w:val="0"/>
-        <w:spacing w:before="0" w:beforeAutospacing="0" w:after="200" w:afterAutospacing="0" w:line="29" w:lineRule="atLeast"/>
-        <w:ind w:right="0" w:rightChars="0" w:firstLine="708" w:firstLineChars="0"/>
-        <w:rPr>
-          <w:rFonts w:hint="default" w:ascii="Courier New" w:hAnsi="Courier New" w:cs="Courier New"/>
-          <w:i w:val="0"/>
-          <w:iCs w:val="0"/>
-          <w:color w:val="263238"/>
-          <w:sz w:val="20"/>
-          <w:szCs w:val="20"/>
-          <w:u w:val="none"/>
-          <w:shd w:val="clear" w:fill="F7F9FA"/>
-          <w:vertAlign w:val="baseline"/>
-          <w:lang w:val="en-US"/>
-        </w:rPr>
-      </w:pPr>
-      <w:r>
-        <w:rPr>
-          <w:rFonts w:hint="default" w:ascii="Courier New" w:hAnsi="Courier New" w:cs="Courier New"/>
-          <w:i w:val="0"/>
-          <w:iCs w:val="0"/>
-          <w:color w:val="263238"/>
-          <w:sz w:val="20"/>
-          <w:szCs w:val="20"/>
-          <w:u w:val="none"/>
-          <w:shd w:val="clear" w:fill="F7F9FA"/>
-          <w:vertAlign w:val="baseline"/>
-          <w:lang w:val="es-MX"/>
-        </w:rPr>
-        <w:t>¿</w:t>
-      </w:r>
-      <w:r>
-        <w:rPr>
-          <w:rFonts w:hint="default" w:ascii="Courier New" w:hAnsi="Courier New" w:cs="Courier New"/>
-          <w:i w:val="0"/>
-          <w:iCs w:val="0"/>
-          <w:color w:val="263238"/>
-          <w:sz w:val="20"/>
-          <w:szCs w:val="20"/>
-          <w:u w:val="none"/>
-          <w:shd w:val="clear" w:fill="F7F9FA"/>
-          <w:vertAlign w:val="baseline"/>
-          <w:lang w:val="en-US"/>
-        </w:rPr>
-        <w:t>El numero es positivo? Si</w:t>
-      </w:r>
-    </w:p>
-    <w:p>
-      <w:pPr>
-        <w:pStyle w:val="4"/>
-        <w:keepNext w:val="0"/>
-        <w:keepLines w:val="0"/>
-        <w:widowControl/>
-        <w:numPr>
-          <w:ilvl w:val="0"/>
-          <w:numId w:val="0"/>
-        </w:numPr>
-        <w:suppressLineNumbers w:val="0"/>
-        <w:bidi w:val="0"/>
-        <w:spacing w:before="0" w:beforeAutospacing="0" w:after="200" w:afterAutospacing="0" w:line="29" w:lineRule="atLeast"/>
-        <w:ind w:right="0" w:rightChars="0" w:firstLine="708" w:firstLineChars="0"/>
-        <w:rPr>
-          <w:rFonts w:hint="default" w:ascii="Courier New" w:hAnsi="Courier New" w:cs="Courier New"/>
-          <w:i w:val="0"/>
-          <w:iCs w:val="0"/>
-          <w:color w:val="263238"/>
-          <w:sz w:val="20"/>
-          <w:szCs w:val="20"/>
-          <w:u w:val="none"/>
-          <w:shd w:val="clear" w:fill="F7F9FA"/>
-          <w:vertAlign w:val="baseline"/>
-          <w:lang w:val="en-US"/>
-        </w:rPr>
-      </w:pPr>
-      <w:r>
-        <w:rPr>
-          <w:rFonts w:hint="default" w:ascii="Courier New" w:hAnsi="Courier New" w:cs="Courier New"/>
-          <w:i w:val="0"/>
-          <w:iCs w:val="0"/>
-          <w:color w:val="263238"/>
-          <w:sz w:val="20"/>
-          <w:szCs w:val="20"/>
-          <w:u w:val="none"/>
-          <w:shd w:val="clear" w:fill="F7F9FA"/>
-          <w:vertAlign w:val="baseline"/>
-          <w:lang w:val="es-MX"/>
-        </w:rPr>
-        <w:t>¿</w:t>
-      </w:r>
-      <w:r>
-        <w:rPr>
-          <w:rFonts w:hint="default" w:ascii="Courier New" w:hAnsi="Courier New" w:cs="Courier New"/>
-          <w:i w:val="0"/>
-          <w:iCs w:val="0"/>
-          <w:color w:val="263238"/>
-          <w:sz w:val="20"/>
-          <w:szCs w:val="20"/>
-          <w:u w:val="none"/>
-          <w:shd w:val="clear" w:fill="F7F9FA"/>
-          <w:vertAlign w:val="baseline"/>
-          <w:lang w:val="en-US"/>
-        </w:rPr>
-        <w:t>Debe ser entero? si</w:t>
-      </w:r>
-    </w:p>
-    <w:p>
-      <w:pPr>
-        <w:pStyle w:val="4"/>
-        <w:keepNext w:val="0"/>
-        <w:keepLines w:val="0"/>
-        <w:widowControl/>
-        <w:numPr>
-          <w:ilvl w:val="0"/>
-          <w:numId w:val="0"/>
-        </w:numPr>
-        <w:suppressLineNumbers w:val="0"/>
-        <w:bidi w:val="0"/>
-        <w:spacing w:before="0" w:beforeAutospacing="0" w:after="200" w:afterAutospacing="0" w:line="29" w:lineRule="atLeast"/>
-        <w:ind w:right="0" w:rightChars="0"/>
-        <w:rPr>
-          <w:rFonts w:hint="default" w:ascii="Courier New" w:hAnsi="Courier New" w:cs="Courier New"/>
-          <w:i w:val="0"/>
-          <w:iCs w:val="0"/>
-          <w:color w:val="263238"/>
-          <w:sz w:val="20"/>
-          <w:szCs w:val="20"/>
-          <w:u w:val="none"/>
-          <w:shd w:val="clear" w:fill="F7F9FA"/>
-          <w:vertAlign w:val="baseline"/>
-          <w:lang w:val="en-US"/>
-        </w:rPr>
-      </w:pPr>
-    </w:p>
-    <w:p>
-      <w:pPr>
-        <w:pStyle w:val="4"/>
-        <w:keepNext w:val="0"/>
-        <w:keepLines w:val="0"/>
-        <w:widowControl/>
-        <w:numPr>
-          <w:ilvl w:val="0"/>
-          <w:numId w:val="2"/>
-        </w:numPr>
-        <w:suppressLineNumbers w:val="0"/>
-        <w:bidi w:val="0"/>
-        <w:spacing w:before="0" w:beforeAutospacing="0" w:after="200" w:afterAutospacing="0" w:line="29" w:lineRule="atLeast"/>
-        <w:ind w:left="0" w:leftChars="0" w:right="0" w:rightChars="0" w:firstLine="0" w:firstLineChars="0"/>
-        <w:rPr>
-          <w:rFonts w:hint="default" w:ascii="Courier New" w:hAnsi="Courier New" w:cs="Courier New"/>
-          <w:i w:val="0"/>
-          <w:iCs w:val="0"/>
-          <w:color w:val="263238"/>
-          <w:sz w:val="20"/>
-          <w:szCs w:val="20"/>
-          <w:u w:val="none"/>
-          <w:shd w:val="clear" w:fill="F7F9FA"/>
-          <w:vertAlign w:val="baseline"/>
-          <w:lang w:val="es-MX"/>
-        </w:rPr>
-      </w:pPr>
-      <w:r>
-        <w:rPr>
-          <w:rFonts w:hint="default" w:ascii="Courier New" w:hAnsi="Courier New" w:cs="Courier New"/>
-          <w:i w:val="0"/>
-          <w:iCs w:val="0"/>
-          <w:color w:val="263238"/>
-          <w:sz w:val="20"/>
-          <w:szCs w:val="20"/>
-          <w:u w:val="none"/>
-          <w:shd w:val="clear" w:fill="F7F9FA"/>
-          <w:vertAlign w:val="baseline"/>
-          <w:lang w:val="es-MX"/>
-        </w:rPr>
-        <w:t>- Diseño</w:t>
-      </w:r>
-    </w:p>
-    <w:p>
-      <w:pPr>
-        <w:pStyle w:val="4"/>
-        <w:keepNext w:val="0"/>
-        <w:keepLines w:val="0"/>
-        <w:widowControl/>
-        <w:numPr>
-          <w:ilvl w:val="0"/>
-          <w:numId w:val="0"/>
-        </w:numPr>
-        <w:suppressLineNumbers w:val="0"/>
-        <w:bidi w:val="0"/>
-        <w:spacing w:before="0" w:beforeAutospacing="0" w:after="200" w:afterAutospacing="0" w:line="29" w:lineRule="atLeast"/>
-        <w:ind w:leftChars="0" w:right="0" w:rightChars="0"/>
-        <w:rPr>
-          <w:rFonts w:hint="default" w:ascii="Courier New" w:hAnsi="Courier New" w:cs="Courier New"/>
-          <w:i w:val="0"/>
-          <w:iCs w:val="0"/>
-          <w:color w:val="263238"/>
-          <w:sz w:val="20"/>
-          <w:szCs w:val="20"/>
-          <w:u w:val="none"/>
-          <w:shd w:val="clear" w:fill="F7F9FA"/>
-          <w:vertAlign w:val="baseline"/>
-          <w:lang w:val="es-MX"/>
-        </w:rPr>
-      </w:pPr>
-      <w:r>
-        <w:rPr>
-          <w:rFonts w:hint="default" w:ascii="Courier New" w:hAnsi="Courier New" w:cs="Courier New"/>
-          <w:i w:val="0"/>
-          <w:iCs w:val="0"/>
-          <w:color w:val="263238"/>
-          <w:sz w:val="20"/>
-          <w:szCs w:val="20"/>
-          <w:u w:val="none"/>
-          <w:shd w:val="clear" w:fill="F7F9FA"/>
-          <w:vertAlign w:val="baseline"/>
-          <w:lang w:val="es-MX"/>
-        </w:rPr>
-        <w:t>Pseudocodigo</w:t>
-      </w:r>
-    </w:p>
-    <w:p>
-      <w:pPr>
-        <w:pStyle w:val="4"/>
-        <w:keepNext w:val="0"/>
-        <w:keepLines w:val="0"/>
-        <w:widowControl/>
-        <w:numPr>
-          <w:ilvl w:val="0"/>
-          <w:numId w:val="0"/>
-        </w:numPr>
-        <w:suppressLineNumbers w:val="0"/>
-        <w:bidi w:val="0"/>
-        <w:spacing w:before="0" w:beforeAutospacing="0" w:after="200" w:afterAutospacing="0" w:line="29" w:lineRule="atLeast"/>
-        <w:ind w:leftChars="0" w:right="0" w:rightChars="0"/>
-        <w:rPr>
-          <w:rFonts w:hint="default" w:ascii="Courier New" w:hAnsi="Courier New" w:cs="Courier New"/>
-          <w:i w:val="0"/>
-          <w:iCs w:val="0"/>
-          <w:color w:val="263238"/>
-          <w:sz w:val="20"/>
-          <w:szCs w:val="20"/>
-          <w:u w:val="none"/>
-          <w:shd w:val="clear" w:fill="F7F9FA"/>
-          <w:vertAlign w:val="baseline"/>
-          <w:lang w:val="es-MX"/>
-        </w:rPr>
-      </w:pPr>
-      <w:r>
-        <w:rPr>
-          <w:rFonts w:hint="default" w:ascii="Courier New" w:hAnsi="Courier New" w:cs="Courier New"/>
-          <w:i w:val="0"/>
-          <w:iCs w:val="0"/>
-          <w:color w:val="263238"/>
-          <w:sz w:val="20"/>
-          <w:szCs w:val="20"/>
-          <w:u w:val="none"/>
-          <w:shd w:val="clear" w:fill="F7F9FA"/>
-          <w:vertAlign w:val="baseline"/>
-          <w:lang w:val="es-MX"/>
-        </w:rPr>
-        <w:t>Metodo</w:t>
-      </w:r>
-    </w:p>
-    <w:p>
-      <w:pPr>
-        <w:pStyle w:val="4"/>
-        <w:keepNext w:val="0"/>
-        <w:keepLines w:val="0"/>
-        <w:widowControl/>
-        <w:numPr>
-          <w:ilvl w:val="0"/>
-          <w:numId w:val="0"/>
-        </w:numPr>
-        <w:suppressLineNumbers w:val="0"/>
-        <w:bidi w:val="0"/>
-        <w:spacing w:before="0" w:beforeAutospacing="0" w:after="200" w:afterAutospacing="0" w:line="29" w:lineRule="atLeast"/>
-        <w:ind w:right="0" w:rightChars="0"/>
-        <w:rPr>
-          <w:rFonts w:hint="default" w:ascii="Courier New" w:hAnsi="Courier New" w:cs="Courier New"/>
-          <w:i w:val="0"/>
-          <w:iCs w:val="0"/>
-          <w:color w:val="263238"/>
-          <w:sz w:val="20"/>
-          <w:szCs w:val="20"/>
-          <w:u w:val="none"/>
-          <w:shd w:val="clear" w:fill="F7F9FA"/>
-          <w:vertAlign w:val="baseline"/>
-          <w:lang w:val="en-US"/>
-        </w:rPr>
-      </w:pPr>
-    </w:p>
-    <w:p>
-      <w:pPr>
-        <w:pStyle w:val="4"/>
-        <w:keepNext w:val="0"/>
-        <w:keepLines w:val="0"/>
-        <w:widowControl/>
-        <w:numPr>
-          <w:ilvl w:val="0"/>
-          <w:numId w:val="5"/>
-        </w:numPr>
-        <w:suppressLineNumbers w:val="0"/>
-        <w:bidi w:val="0"/>
-        <w:spacing w:before="0" w:beforeAutospacing="0" w:after="200" w:afterAutospacing="0" w:line="29" w:lineRule="atLeast"/>
-        <w:ind w:right="0" w:rightChars="0"/>
-        <w:rPr>
-          <w:rFonts w:hint="default" w:ascii="Courier New" w:hAnsi="Courier New" w:cs="Courier New"/>
-          <w:i w:val="0"/>
-          <w:iCs w:val="0"/>
-          <w:color w:val="263238"/>
-          <w:sz w:val="20"/>
-          <w:szCs w:val="20"/>
-          <w:u w:val="none"/>
-          <w:shd w:val="clear" w:fill="F7F9FA"/>
-          <w:vertAlign w:val="baseline"/>
-          <w:lang w:val="en-US"/>
-        </w:rPr>
-      </w:pPr>
-      <w:r>
-        <w:rPr>
-          <w:rFonts w:hint="default" w:ascii="Courier New" w:hAnsi="Courier New" w:cs="Courier New"/>
-          <w:i w:val="0"/>
-          <w:iCs w:val="0"/>
-          <w:color w:val="263238"/>
-          <w:sz w:val="20"/>
-          <w:szCs w:val="20"/>
-          <w:u w:val="none"/>
-          <w:shd w:val="clear" w:fill="F7F9FA"/>
-          <w:vertAlign w:val="baseline"/>
-          <w:lang w:val="en-US"/>
-        </w:rPr>
-        <w:t>Recibir numero</w:t>
-      </w:r>
-    </w:p>
-    <w:p>
-      <w:pPr>
-        <w:pStyle w:val="4"/>
-        <w:keepNext w:val="0"/>
-        <w:keepLines w:val="0"/>
-        <w:widowControl/>
-        <w:numPr>
-          <w:ilvl w:val="0"/>
-          <w:numId w:val="5"/>
-        </w:numPr>
-        <w:suppressLineNumbers w:val="0"/>
-        <w:bidi w:val="0"/>
-        <w:spacing w:before="0" w:beforeAutospacing="0" w:after="200" w:afterAutospacing="0" w:line="29" w:lineRule="atLeast"/>
-        <w:ind w:left="0" w:leftChars="0" w:right="0" w:rightChars="0" w:firstLine="0" w:firstLineChars="0"/>
-        <w:rPr>
-          <w:rFonts w:hint="default" w:ascii="Courier New" w:hAnsi="Courier New" w:cs="Courier New"/>
-          <w:i w:val="0"/>
-          <w:iCs w:val="0"/>
-          <w:color w:val="263238"/>
-          <w:sz w:val="20"/>
-          <w:szCs w:val="20"/>
-          <w:u w:val="none"/>
-          <w:shd w:val="clear" w:fill="F7F9FA"/>
-          <w:vertAlign w:val="baseline"/>
-          <w:lang w:val="en-US"/>
-        </w:rPr>
-      </w:pPr>
-      <w:r>
-        <w:rPr>
-          <w:rFonts w:hint="default" w:ascii="Courier New" w:hAnsi="Courier New" w:cs="Courier New"/>
-          <w:i w:val="0"/>
-          <w:iCs w:val="0"/>
-          <w:color w:val="263238"/>
-          <w:sz w:val="20"/>
-          <w:szCs w:val="20"/>
-          <w:u w:val="none"/>
-          <w:shd w:val="clear" w:fill="F7F9FA"/>
-          <w:vertAlign w:val="baseline"/>
-          <w:lang w:val="en-US"/>
-        </w:rPr>
-        <w:t>Declarar Variables</w:t>
-      </w:r>
-    </w:p>
-    <w:p>
-      <w:pPr>
-        <w:pStyle w:val="4"/>
-        <w:keepNext w:val="0"/>
-        <w:keepLines w:val="0"/>
-        <w:widowControl/>
-        <w:numPr>
-          <w:ilvl w:val="0"/>
-          <w:numId w:val="0"/>
-        </w:numPr>
-        <w:suppressLineNumbers w:val="0"/>
-        <w:bidi w:val="0"/>
-        <w:spacing w:before="0" w:beforeAutospacing="0" w:after="200" w:afterAutospacing="0" w:line="29" w:lineRule="atLeast"/>
-        <w:ind w:left="420" w:leftChars="0" w:right="0" w:rightChars="0"/>
-        <w:rPr>
-          <w:rFonts w:hint="default" w:ascii="Courier New" w:hAnsi="Courier New" w:cs="Courier New"/>
-          <w:i w:val="0"/>
-          <w:iCs w:val="0"/>
-          <w:color w:val="263238"/>
-          <w:sz w:val="20"/>
-          <w:szCs w:val="20"/>
-          <w:u w:val="none"/>
-          <w:shd w:val="clear" w:fill="F7F9FA"/>
-          <w:vertAlign w:val="baseline"/>
-          <w:lang w:val="en-US"/>
-        </w:rPr>
-      </w:pPr>
-      <w:r>
-        <w:rPr>
-          <w:rFonts w:hint="default" w:ascii="Courier New" w:hAnsi="Courier New" w:cs="Courier New"/>
-          <w:i w:val="0"/>
-          <w:iCs w:val="0"/>
-          <w:color w:val="263238"/>
-          <w:sz w:val="20"/>
-          <w:szCs w:val="20"/>
-          <w:u w:val="none"/>
-          <w:shd w:val="clear" w:fill="F7F9FA"/>
-          <w:vertAlign w:val="baseline"/>
-          <w:lang w:val="en-US"/>
-        </w:rPr>
-        <w:t>Int A</w:t>
-      </w:r>
-      <w:r>
-        <w:rPr>
-          <w:rFonts w:hint="default" w:ascii="Courier New" w:hAnsi="Courier New" w:cs="Courier New"/>
-          <w:i w:val="0"/>
-          <w:iCs w:val="0"/>
-          <w:color w:val="263238"/>
-          <w:sz w:val="20"/>
-          <w:szCs w:val="20"/>
-          <w:u w:val="none"/>
-          <w:shd w:val="clear" w:fill="F7F9FA"/>
-          <w:vertAlign w:val="baseline"/>
-          <w:lang w:val="es-MX"/>
-        </w:rPr>
-        <w:t xml:space="preserve"> </w:t>
-      </w:r>
-      <w:r>
-        <w:rPr>
-          <w:rFonts w:hint="default" w:ascii="Courier New" w:hAnsi="Courier New" w:cs="Courier New"/>
-          <w:i w:val="0"/>
-          <w:iCs w:val="0"/>
-          <w:color w:val="263238"/>
-          <w:sz w:val="20"/>
-          <w:szCs w:val="20"/>
-          <w:u w:val="none"/>
-          <w:shd w:val="clear" w:fill="F7F9FA"/>
-          <w:vertAlign w:val="baseline"/>
-          <w:lang w:val="en-US"/>
-        </w:rPr>
-        <w:t>= 0, M = 0, D = 0</w:t>
-      </w:r>
-    </w:p>
-    <w:p>
-      <w:pPr>
-        <w:pStyle w:val="4"/>
-        <w:keepNext w:val="0"/>
-        <w:keepLines w:val="0"/>
-        <w:widowControl/>
-        <w:numPr>
-          <w:ilvl w:val="0"/>
-          <w:numId w:val="0"/>
-        </w:numPr>
-        <w:suppressLineNumbers w:val="0"/>
-        <w:bidi w:val="0"/>
-        <w:spacing w:before="0" w:beforeAutospacing="0" w:after="200" w:afterAutospacing="0" w:line="29" w:lineRule="atLeast"/>
-        <w:ind w:left="420" w:leftChars="0" w:right="0" w:rightChars="0"/>
-        <w:rPr>
-          <w:rFonts w:hint="default" w:ascii="Courier New" w:hAnsi="Courier New" w:cs="Courier New"/>
-          <w:i w:val="0"/>
-          <w:iCs w:val="0"/>
-          <w:color w:val="263238"/>
-          <w:sz w:val="20"/>
-          <w:szCs w:val="20"/>
-          <w:u w:val="none"/>
-          <w:shd w:val="clear" w:fill="F7F9FA"/>
-          <w:vertAlign w:val="baseline"/>
-          <w:lang w:val="en-US"/>
-        </w:rPr>
-      </w:pPr>
-      <w:r>
-        <w:rPr>
-          <w:rFonts w:hint="default" w:ascii="Courier New" w:hAnsi="Courier New" w:cs="Courier New"/>
-          <w:i w:val="0"/>
-          <w:iCs w:val="0"/>
-          <w:color w:val="263238"/>
-          <w:sz w:val="20"/>
-          <w:szCs w:val="20"/>
-          <w:u w:val="none"/>
-          <w:shd w:val="clear" w:fill="F7F9FA"/>
-          <w:vertAlign w:val="baseline"/>
-          <w:lang w:val="en-US"/>
-        </w:rPr>
-        <w:t>Int[] meses  = dias por mes</w:t>
-      </w:r>
-    </w:p>
-    <w:p>
-      <w:pPr>
-        <w:pStyle w:val="4"/>
-        <w:keepNext w:val="0"/>
-        <w:keepLines w:val="0"/>
-        <w:widowControl/>
-        <w:numPr>
-          <w:ilvl w:val="0"/>
-          <w:numId w:val="0"/>
-        </w:numPr>
-        <w:suppressLineNumbers w:val="0"/>
-        <w:bidi w:val="0"/>
-        <w:spacing w:before="0" w:beforeAutospacing="0" w:after="200" w:afterAutospacing="0" w:line="29" w:lineRule="atLeast"/>
-        <w:ind w:left="420" w:leftChars="0" w:right="0" w:rightChars="0"/>
-        <w:rPr>
-          <w:rFonts w:hint="default" w:ascii="Courier New" w:hAnsi="Courier New" w:cs="Courier New"/>
-          <w:i w:val="0"/>
-          <w:iCs w:val="0"/>
-          <w:color w:val="263238"/>
-          <w:sz w:val="20"/>
-          <w:szCs w:val="20"/>
-          <w:u w:val="none"/>
-          <w:shd w:val="clear" w:fill="F7F9FA"/>
-          <w:vertAlign w:val="baseline"/>
-          <w:lang w:val="en-US"/>
-        </w:rPr>
-      </w:pPr>
-    </w:p>
-    <w:p>
-      <w:pPr>
-        <w:pStyle w:val="4"/>
-        <w:keepNext w:val="0"/>
-        <w:keepLines w:val="0"/>
-        <w:widowControl/>
-        <w:numPr>
-          <w:ilvl w:val="0"/>
-          <w:numId w:val="0"/>
-        </w:numPr>
-        <w:suppressLineNumbers w:val="0"/>
-        <w:bidi w:val="0"/>
-        <w:spacing w:before="0" w:beforeAutospacing="0" w:after="200" w:afterAutospacing="0" w:line="29" w:lineRule="atLeast"/>
-        <w:ind w:left="420" w:leftChars="0" w:right="0" w:rightChars="0"/>
-        <w:rPr>
-          <w:rFonts w:hint="default" w:ascii="Courier New" w:hAnsi="Courier New" w:cs="Courier New"/>
-          <w:i w:val="0"/>
-          <w:iCs w:val="0"/>
-          <w:color w:val="263238"/>
-          <w:sz w:val="20"/>
-          <w:szCs w:val="20"/>
-          <w:u w:val="none"/>
-          <w:shd w:val="clear" w:fill="F7F9FA"/>
-          <w:vertAlign w:val="baseline"/>
-          <w:lang w:val="en-US"/>
-        </w:rPr>
-      </w:pPr>
-      <w:r>
-        <w:rPr>
-          <w:rFonts w:hint="default" w:ascii="Courier New" w:hAnsi="Courier New" w:cs="Courier New"/>
-          <w:i w:val="0"/>
-          <w:iCs w:val="0"/>
-          <w:color w:val="263238"/>
-          <w:sz w:val="20"/>
-          <w:szCs w:val="20"/>
-          <w:u w:val="none"/>
-          <w:shd w:val="clear" w:fill="F7F9FA"/>
-          <w:vertAlign w:val="baseline"/>
-          <w:lang w:val="en-US"/>
-        </w:rPr>
-        <w:t>Si numero &lt;= 0</w:t>
-      </w:r>
-    </w:p>
-    <w:p>
-      <w:pPr>
-        <w:pStyle w:val="4"/>
-        <w:keepNext w:val="0"/>
-        <w:keepLines w:val="0"/>
-        <w:widowControl/>
-        <w:numPr>
-          <w:ilvl w:val="0"/>
-          <w:numId w:val="0"/>
-        </w:numPr>
-        <w:suppressLineNumbers w:val="0"/>
-        <w:bidi w:val="0"/>
-        <w:spacing w:before="0" w:beforeAutospacing="0" w:after="200" w:afterAutospacing="0" w:line="29" w:lineRule="atLeast"/>
-        <w:ind w:left="420" w:leftChars="0" w:right="0" w:rightChars="0"/>
-        <w:rPr>
-          <w:rFonts w:hint="default" w:ascii="Courier New" w:hAnsi="Courier New" w:cs="Courier New"/>
-          <w:i w:val="0"/>
-          <w:iCs w:val="0"/>
-          <w:color w:val="263238"/>
-          <w:sz w:val="20"/>
-          <w:szCs w:val="20"/>
-          <w:u w:val="none"/>
-          <w:shd w:val="clear" w:fill="F7F9FA"/>
-          <w:vertAlign w:val="baseline"/>
-          <w:lang w:val="en-US"/>
-        </w:rPr>
-      </w:pPr>
-      <w:r>
-        <w:rPr>
-          <w:rFonts w:hint="default" w:ascii="Courier New" w:hAnsi="Courier New" w:cs="Courier New"/>
-          <w:i w:val="0"/>
-          <w:iCs w:val="0"/>
-          <w:color w:val="263238"/>
-          <w:sz w:val="20"/>
-          <w:szCs w:val="20"/>
-          <w:u w:val="none"/>
-          <w:shd w:val="clear" w:fill="F7F9FA"/>
-          <w:vertAlign w:val="baseline"/>
-          <w:lang w:val="en-US"/>
-        </w:rPr>
-        <w:tab/>
-      </w:r>
-      <w:r>
-        <w:rPr>
-          <w:rFonts w:hint="default" w:ascii="Courier New" w:hAnsi="Courier New" w:cs="Courier New"/>
-          <w:i w:val="0"/>
-          <w:iCs w:val="0"/>
-          <w:color w:val="263238"/>
-          <w:sz w:val="20"/>
-          <w:szCs w:val="20"/>
-          <w:u w:val="none"/>
-          <w:shd w:val="clear" w:fill="F7F9FA"/>
-          <w:vertAlign w:val="baseline"/>
-          <w:lang w:val="en-US"/>
-        </w:rPr>
-        <w:t>Retornar “ “;</w:t>
-      </w:r>
-    </w:p>
-    <w:p>
-      <w:pPr>
-        <w:pStyle w:val="4"/>
-        <w:keepNext w:val="0"/>
-        <w:keepLines w:val="0"/>
-        <w:widowControl/>
-        <w:numPr>
-          <w:ilvl w:val="0"/>
-          <w:numId w:val="0"/>
-        </w:numPr>
-        <w:suppressLineNumbers w:val="0"/>
-        <w:bidi w:val="0"/>
-        <w:spacing w:before="0" w:beforeAutospacing="0" w:after="200" w:afterAutospacing="0" w:line="29" w:lineRule="atLeast"/>
-        <w:ind w:left="420" w:leftChars="0" w:right="0" w:rightChars="0"/>
-        <w:rPr>
-          <w:rFonts w:hint="default" w:ascii="Courier New" w:hAnsi="Courier New" w:cs="Courier New"/>
-          <w:i w:val="0"/>
-          <w:iCs w:val="0"/>
-          <w:color w:val="263238"/>
-          <w:sz w:val="20"/>
-          <w:szCs w:val="20"/>
-          <w:u w:val="none"/>
-          <w:shd w:val="clear" w:fill="F7F9FA"/>
-          <w:vertAlign w:val="baseline"/>
-          <w:lang w:val="en-US"/>
-        </w:rPr>
-      </w:pPr>
-      <w:r>
-        <w:rPr>
-          <w:rFonts w:hint="default" w:ascii="Courier New" w:hAnsi="Courier New" w:cs="Courier New"/>
-          <w:i w:val="0"/>
-          <w:iCs w:val="0"/>
-          <w:color w:val="263238"/>
-          <w:sz w:val="20"/>
-          <w:szCs w:val="20"/>
-          <w:u w:val="none"/>
-          <w:shd w:val="clear" w:fill="F7F9FA"/>
-          <w:vertAlign w:val="baseline"/>
-          <w:lang w:val="en-US"/>
-        </w:rPr>
-        <w:t>Si numero de dias mayor a 365</w:t>
-      </w:r>
-    </w:p>
-    <w:p>
-      <w:pPr>
-        <w:pStyle w:val="4"/>
-        <w:keepNext w:val="0"/>
-        <w:keepLines w:val="0"/>
-        <w:widowControl/>
-        <w:numPr>
-          <w:ilvl w:val="0"/>
-          <w:numId w:val="0"/>
-        </w:numPr>
-        <w:suppressLineNumbers w:val="0"/>
-        <w:bidi w:val="0"/>
-        <w:spacing w:before="0" w:beforeAutospacing="0" w:after="200" w:afterAutospacing="0" w:line="29" w:lineRule="atLeast"/>
-        <w:ind w:left="420" w:leftChars="0" w:right="0" w:rightChars="0"/>
-        <w:rPr>
-          <w:rFonts w:hint="default" w:ascii="Courier New" w:hAnsi="Courier New" w:cs="Courier New"/>
-          <w:i w:val="0"/>
-          <w:iCs w:val="0"/>
-          <w:color w:val="263238"/>
-          <w:sz w:val="20"/>
-          <w:szCs w:val="20"/>
-          <w:u w:val="none"/>
-          <w:shd w:val="clear" w:fill="F7F9FA"/>
-          <w:vertAlign w:val="baseline"/>
-          <w:lang w:val="en-US"/>
-        </w:rPr>
-      </w:pPr>
-      <w:r>
-        <w:rPr>
-          <w:rFonts w:hint="default" w:ascii="Courier New" w:hAnsi="Courier New" w:cs="Courier New"/>
-          <w:i w:val="0"/>
-          <w:iCs w:val="0"/>
-          <w:color w:val="263238"/>
-          <w:sz w:val="20"/>
-          <w:szCs w:val="20"/>
-          <w:u w:val="none"/>
-          <w:shd w:val="clear" w:fill="F7F9FA"/>
-          <w:vertAlign w:val="baseline"/>
-          <w:lang w:val="en-US"/>
-        </w:rPr>
-        <w:tab/>
-      </w:r>
-      <w:r>
-        <w:rPr>
-          <w:rFonts w:hint="default" w:ascii="Courier New" w:hAnsi="Courier New" w:cs="Courier New"/>
-          <w:i w:val="0"/>
-          <w:iCs w:val="0"/>
-          <w:color w:val="263238"/>
-          <w:sz w:val="20"/>
-          <w:szCs w:val="20"/>
-          <w:u w:val="none"/>
-          <w:shd w:val="clear" w:fill="F7F9FA"/>
-          <w:vertAlign w:val="baseline"/>
-          <w:lang w:val="en-US"/>
-        </w:rPr>
-        <w:t>A = numero / 365</w:t>
-      </w:r>
-    </w:p>
-    <w:p>
-      <w:pPr>
-        <w:pStyle w:val="4"/>
-        <w:keepNext w:val="0"/>
-        <w:keepLines w:val="0"/>
-        <w:widowControl/>
-        <w:numPr>
-          <w:ilvl w:val="0"/>
-          <w:numId w:val="0"/>
-        </w:numPr>
-        <w:suppressLineNumbers w:val="0"/>
-        <w:bidi w:val="0"/>
-        <w:spacing w:before="0" w:beforeAutospacing="0" w:after="200" w:afterAutospacing="0" w:line="29" w:lineRule="atLeast"/>
-        <w:ind w:left="420" w:leftChars="0" w:right="0" w:rightChars="0"/>
-        <w:rPr>
-          <w:rFonts w:hint="default" w:ascii="Courier New" w:hAnsi="Courier New" w:cs="Courier New"/>
-          <w:i w:val="0"/>
-          <w:iCs w:val="0"/>
-          <w:color w:val="263238"/>
-          <w:sz w:val="20"/>
-          <w:szCs w:val="20"/>
-          <w:u w:val="none"/>
-          <w:shd w:val="clear" w:fill="F7F9FA"/>
-          <w:vertAlign w:val="baseline"/>
-          <w:lang w:val="en-US"/>
-        </w:rPr>
-      </w:pPr>
-      <w:r>
-        <w:rPr>
-          <w:rFonts w:hint="default" w:ascii="Courier New" w:hAnsi="Courier New" w:cs="Courier New"/>
-          <w:i w:val="0"/>
-          <w:iCs w:val="0"/>
-          <w:color w:val="263238"/>
-          <w:sz w:val="20"/>
-          <w:szCs w:val="20"/>
-          <w:u w:val="none"/>
-          <w:shd w:val="clear" w:fill="F7F9FA"/>
-          <w:vertAlign w:val="baseline"/>
-          <w:lang w:val="en-US"/>
-        </w:rPr>
-        <w:tab/>
-      </w:r>
-      <w:r>
-        <w:rPr>
-          <w:rFonts w:hint="default" w:ascii="Courier New" w:hAnsi="Courier New" w:cs="Courier New"/>
-          <w:i w:val="0"/>
-          <w:iCs w:val="0"/>
-          <w:color w:val="263238"/>
-          <w:sz w:val="20"/>
-          <w:szCs w:val="20"/>
-          <w:u w:val="none"/>
-          <w:shd w:val="clear" w:fill="F7F9FA"/>
-          <w:vertAlign w:val="baseline"/>
-          <w:lang w:val="en-US"/>
-        </w:rPr>
-        <w:t>numero = numero modulo 365</w:t>
-      </w:r>
-    </w:p>
-    <w:p>
-      <w:pPr>
-        <w:pStyle w:val="4"/>
-        <w:keepNext w:val="0"/>
-        <w:keepLines w:val="0"/>
-        <w:widowControl/>
-        <w:numPr>
-          <w:ilvl w:val="0"/>
-          <w:numId w:val="0"/>
-        </w:numPr>
-        <w:suppressLineNumbers w:val="0"/>
-        <w:bidi w:val="0"/>
-        <w:spacing w:before="0" w:beforeAutospacing="0" w:after="200" w:afterAutospacing="0" w:line="29" w:lineRule="atLeast"/>
-        <w:ind w:left="420" w:leftChars="0" w:right="0" w:rightChars="0"/>
-        <w:rPr>
-          <w:rFonts w:hint="default" w:ascii="Courier New" w:hAnsi="Courier New" w:cs="Courier New"/>
-          <w:i w:val="0"/>
-          <w:iCs w:val="0"/>
-          <w:color w:val="263238"/>
-          <w:sz w:val="20"/>
-          <w:szCs w:val="20"/>
-          <w:u w:val="none"/>
-          <w:shd w:val="clear" w:fill="F7F9FA"/>
-          <w:vertAlign w:val="baseline"/>
-          <w:lang w:val="en-US"/>
-        </w:rPr>
-      </w:pPr>
-    </w:p>
-    <w:p>
-      <w:pPr>
-        <w:pStyle w:val="4"/>
-        <w:keepNext w:val="0"/>
-        <w:keepLines w:val="0"/>
-        <w:widowControl/>
-        <w:numPr>
-          <w:ilvl w:val="0"/>
-          <w:numId w:val="0"/>
-        </w:numPr>
-        <w:suppressLineNumbers w:val="0"/>
-        <w:bidi w:val="0"/>
-        <w:spacing w:before="0" w:beforeAutospacing="0" w:after="200" w:afterAutospacing="0" w:line="29" w:lineRule="atLeast"/>
-        <w:ind w:left="420" w:leftChars="0" w:right="0" w:rightChars="0"/>
-        <w:rPr>
-          <w:rFonts w:hint="default" w:ascii="Courier New" w:hAnsi="Courier New" w:cs="Courier New"/>
-          <w:i w:val="0"/>
-          <w:iCs w:val="0"/>
-          <w:color w:val="263238"/>
-          <w:sz w:val="20"/>
-          <w:szCs w:val="20"/>
-          <w:u w:val="none"/>
-          <w:shd w:val="clear" w:fill="F7F9FA"/>
-          <w:vertAlign w:val="baseline"/>
-          <w:lang w:val="en-US"/>
-        </w:rPr>
-      </w:pPr>
-      <w:r>
-        <w:rPr>
-          <w:rFonts w:hint="default" w:ascii="Courier New" w:hAnsi="Courier New" w:cs="Courier New"/>
-          <w:i w:val="0"/>
-          <w:iCs w:val="0"/>
-          <w:color w:val="263238"/>
-          <w:sz w:val="20"/>
-          <w:szCs w:val="20"/>
-          <w:u w:val="none"/>
-          <w:shd w:val="clear" w:fill="F7F9FA"/>
-          <w:vertAlign w:val="baseline"/>
-          <w:lang w:val="en-US"/>
-        </w:rPr>
-        <w:t>Recorremos el arreglo meses</w:t>
-      </w:r>
-    </w:p>
-    <w:p>
-      <w:pPr>
-        <w:pStyle w:val="4"/>
-        <w:keepNext w:val="0"/>
-        <w:keepLines w:val="0"/>
-        <w:widowControl/>
-        <w:numPr>
-          <w:ilvl w:val="0"/>
-          <w:numId w:val="0"/>
-        </w:numPr>
-        <w:suppressLineNumbers w:val="0"/>
-        <w:bidi w:val="0"/>
-        <w:spacing w:before="0" w:beforeAutospacing="0" w:after="200" w:afterAutospacing="0" w:line="29" w:lineRule="atLeast"/>
-        <w:ind w:left="420" w:leftChars="0" w:right="0" w:rightChars="0"/>
-        <w:rPr>
-          <w:rFonts w:hint="default" w:ascii="Courier New" w:hAnsi="Courier New" w:cs="Courier New"/>
-          <w:i w:val="0"/>
-          <w:iCs w:val="0"/>
-          <w:color w:val="263238"/>
-          <w:sz w:val="20"/>
-          <w:szCs w:val="20"/>
-          <w:u w:val="none"/>
-          <w:shd w:val="clear" w:fill="F7F9FA"/>
-          <w:vertAlign w:val="baseline"/>
-          <w:lang w:val="en-US"/>
-        </w:rPr>
-      </w:pPr>
-      <w:r>
-        <w:rPr>
-          <w:rFonts w:hint="default" w:ascii="Courier New" w:hAnsi="Courier New" w:cs="Courier New"/>
-          <w:i w:val="0"/>
-          <w:iCs w:val="0"/>
-          <w:color w:val="263238"/>
-          <w:sz w:val="20"/>
-          <w:szCs w:val="20"/>
-          <w:u w:val="none"/>
-          <w:shd w:val="clear" w:fill="F7F9FA"/>
-          <w:vertAlign w:val="baseline"/>
-          <w:lang w:val="en-US"/>
-        </w:rPr>
-        <w:tab/>
-      </w:r>
-      <w:r>
-        <w:rPr>
-          <w:rFonts w:hint="default" w:ascii="Courier New" w:hAnsi="Courier New" w:cs="Courier New"/>
-          <w:i w:val="0"/>
-          <w:iCs w:val="0"/>
-          <w:color w:val="263238"/>
-          <w:sz w:val="20"/>
-          <w:szCs w:val="20"/>
-          <w:u w:val="none"/>
-          <w:shd w:val="clear" w:fill="F7F9FA"/>
-          <w:vertAlign w:val="baseline"/>
-          <w:lang w:val="en-US"/>
-        </w:rPr>
-        <w:t>Si numerodias  - elemento &gt;= 0</w:t>
-      </w:r>
-    </w:p>
-    <w:p>
-      <w:pPr>
-        <w:pStyle w:val="4"/>
-        <w:keepNext w:val="0"/>
-        <w:keepLines w:val="0"/>
-        <w:widowControl/>
-        <w:numPr>
-          <w:ilvl w:val="0"/>
-          <w:numId w:val="0"/>
-        </w:numPr>
-        <w:suppressLineNumbers w:val="0"/>
-        <w:bidi w:val="0"/>
-        <w:spacing w:before="0" w:beforeAutospacing="0" w:after="200" w:afterAutospacing="0" w:line="29" w:lineRule="atLeast"/>
-        <w:ind w:left="420" w:leftChars="0" w:right="0" w:rightChars="0"/>
-        <w:rPr>
-          <w:rFonts w:hint="default" w:ascii="Courier New" w:hAnsi="Courier New" w:cs="Courier New"/>
-          <w:i w:val="0"/>
-          <w:iCs w:val="0"/>
-          <w:color w:val="263238"/>
-          <w:sz w:val="20"/>
-          <w:szCs w:val="20"/>
-          <w:u w:val="none"/>
-          <w:shd w:val="clear" w:fill="F7F9FA"/>
-          <w:vertAlign w:val="baseline"/>
-          <w:lang w:val="en-US"/>
-        </w:rPr>
-      </w:pPr>
-      <w:r>
-        <w:rPr>
-          <w:rFonts w:hint="default" w:ascii="Courier New" w:hAnsi="Courier New" w:cs="Courier New"/>
-          <w:i w:val="0"/>
-          <w:iCs w:val="0"/>
-          <w:color w:val="263238"/>
-          <w:sz w:val="20"/>
-          <w:szCs w:val="20"/>
-          <w:u w:val="none"/>
-          <w:shd w:val="clear" w:fill="F7F9FA"/>
-          <w:vertAlign w:val="baseline"/>
-          <w:lang w:val="en-US"/>
-        </w:rPr>
-        <w:tab/>
-      </w:r>
-      <w:r>
-        <w:rPr>
-          <w:rFonts w:hint="default" w:ascii="Courier New" w:hAnsi="Courier New" w:cs="Courier New"/>
-          <w:i w:val="0"/>
-          <w:iCs w:val="0"/>
-          <w:color w:val="263238"/>
-          <w:sz w:val="20"/>
-          <w:szCs w:val="20"/>
-          <w:u w:val="none"/>
-          <w:shd w:val="clear" w:fill="F7F9FA"/>
-          <w:vertAlign w:val="baseline"/>
-          <w:lang w:val="en-US"/>
-        </w:rPr>
-        <w:tab/>
-      </w:r>
-      <w:r>
-        <w:rPr>
-          <w:rFonts w:hint="default" w:ascii="Courier New" w:hAnsi="Courier New" w:cs="Courier New"/>
-          <w:i w:val="0"/>
-          <w:iCs w:val="0"/>
-          <w:color w:val="263238"/>
-          <w:sz w:val="20"/>
-          <w:szCs w:val="20"/>
-          <w:u w:val="none"/>
-          <w:shd w:val="clear" w:fill="F7F9FA"/>
-          <w:vertAlign w:val="baseline"/>
-          <w:lang w:val="en-US"/>
-        </w:rPr>
-        <w:t>M++;</w:t>
-      </w:r>
-    </w:p>
-    <w:p>
-      <w:pPr>
-        <w:pStyle w:val="4"/>
-        <w:keepNext w:val="0"/>
-        <w:keepLines w:val="0"/>
-        <w:widowControl/>
-        <w:numPr>
-          <w:ilvl w:val="0"/>
-          <w:numId w:val="0"/>
-        </w:numPr>
-        <w:suppressLineNumbers w:val="0"/>
-        <w:bidi w:val="0"/>
-        <w:spacing w:before="0" w:beforeAutospacing="0" w:after="200" w:afterAutospacing="0" w:line="29" w:lineRule="atLeast"/>
-        <w:ind w:left="420" w:leftChars="0" w:right="0" w:rightChars="0"/>
-        <w:rPr>
-          <w:rFonts w:hint="default" w:ascii="Courier New" w:hAnsi="Courier New" w:cs="Courier New"/>
-          <w:i w:val="0"/>
-          <w:iCs w:val="0"/>
-          <w:color w:val="263238"/>
-          <w:sz w:val="20"/>
-          <w:szCs w:val="20"/>
-          <w:u w:val="none"/>
-          <w:shd w:val="clear" w:fill="F7F9FA"/>
-          <w:vertAlign w:val="baseline"/>
-          <w:lang w:val="en-US"/>
-        </w:rPr>
-      </w:pPr>
-      <w:r>
-        <w:rPr>
-          <w:rFonts w:hint="default" w:ascii="Courier New" w:hAnsi="Courier New" w:cs="Courier New"/>
-          <w:i w:val="0"/>
-          <w:iCs w:val="0"/>
-          <w:color w:val="263238"/>
-          <w:sz w:val="20"/>
-          <w:szCs w:val="20"/>
-          <w:u w:val="none"/>
-          <w:shd w:val="clear" w:fill="F7F9FA"/>
-          <w:vertAlign w:val="baseline"/>
-          <w:lang w:val="en-US"/>
-        </w:rPr>
-        <w:tab/>
-      </w:r>
-      <w:r>
-        <w:rPr>
-          <w:rFonts w:hint="default" w:ascii="Courier New" w:hAnsi="Courier New" w:cs="Courier New"/>
-          <w:i w:val="0"/>
-          <w:iCs w:val="0"/>
-          <w:color w:val="263238"/>
-          <w:sz w:val="20"/>
-          <w:szCs w:val="20"/>
-          <w:u w:val="none"/>
-          <w:shd w:val="clear" w:fill="F7F9FA"/>
-          <w:vertAlign w:val="baseline"/>
-          <w:lang w:val="en-US"/>
-        </w:rPr>
-        <w:tab/>
-      </w:r>
-      <w:r>
-        <w:rPr>
-          <w:rFonts w:hint="default" w:ascii="Courier New" w:hAnsi="Courier New" w:cs="Courier New"/>
-          <w:i w:val="0"/>
-          <w:iCs w:val="0"/>
-          <w:color w:val="263238"/>
-          <w:sz w:val="20"/>
-          <w:szCs w:val="20"/>
-          <w:u w:val="none"/>
-          <w:shd w:val="clear" w:fill="F7F9FA"/>
-          <w:vertAlign w:val="baseline"/>
-          <w:lang w:val="en-US"/>
-        </w:rPr>
-        <w:t>Numerodias = numerodias - elemento</w:t>
-      </w:r>
-    </w:p>
-    <w:p>
-      <w:pPr>
-        <w:pStyle w:val="4"/>
-        <w:keepNext w:val="0"/>
-        <w:keepLines w:val="0"/>
-        <w:widowControl/>
-        <w:numPr>
-          <w:ilvl w:val="0"/>
-          <w:numId w:val="0"/>
-        </w:numPr>
-        <w:suppressLineNumbers w:val="0"/>
-        <w:bidi w:val="0"/>
-        <w:spacing w:before="0" w:beforeAutospacing="0" w:after="200" w:afterAutospacing="0" w:line="29" w:lineRule="atLeast"/>
-        <w:ind w:left="420" w:leftChars="0" w:right="0" w:rightChars="0"/>
-        <w:rPr>
-          <w:rFonts w:hint="default" w:ascii="Courier New" w:hAnsi="Courier New" w:cs="Courier New"/>
-          <w:i w:val="0"/>
-          <w:iCs w:val="0"/>
-          <w:color w:val="263238"/>
-          <w:sz w:val="20"/>
-          <w:szCs w:val="20"/>
-          <w:u w:val="none"/>
-          <w:shd w:val="clear" w:fill="F7F9FA"/>
-          <w:vertAlign w:val="baseline"/>
-          <w:lang w:val="en-US"/>
-        </w:rPr>
-      </w:pPr>
-      <w:r>
-        <w:rPr>
-          <w:rFonts w:hint="default" w:ascii="Courier New" w:hAnsi="Courier New" w:cs="Courier New"/>
-          <w:i w:val="0"/>
-          <w:iCs w:val="0"/>
-          <w:color w:val="263238"/>
-          <w:sz w:val="20"/>
-          <w:szCs w:val="20"/>
-          <w:u w:val="none"/>
-          <w:shd w:val="clear" w:fill="F7F9FA"/>
-          <w:vertAlign w:val="baseline"/>
-          <w:lang w:val="en-US"/>
-        </w:rPr>
-        <w:tab/>
-      </w:r>
-      <w:r>
-        <w:rPr>
-          <w:rFonts w:hint="default" w:ascii="Courier New" w:hAnsi="Courier New" w:cs="Courier New"/>
-          <w:i w:val="0"/>
-          <w:iCs w:val="0"/>
-          <w:color w:val="263238"/>
-          <w:sz w:val="20"/>
-          <w:szCs w:val="20"/>
-          <w:u w:val="none"/>
-          <w:shd w:val="clear" w:fill="F7F9FA"/>
-          <w:vertAlign w:val="baseline"/>
-          <w:lang w:val="en-US"/>
-        </w:rPr>
-        <w:t>Else</w:t>
-      </w:r>
-    </w:p>
-    <w:p>
-      <w:pPr>
-        <w:pStyle w:val="4"/>
-        <w:keepNext w:val="0"/>
-        <w:keepLines w:val="0"/>
-        <w:widowControl/>
-        <w:numPr>
-          <w:ilvl w:val="0"/>
-          <w:numId w:val="0"/>
-        </w:numPr>
-        <w:suppressLineNumbers w:val="0"/>
-        <w:bidi w:val="0"/>
-        <w:spacing w:before="0" w:beforeAutospacing="0" w:after="200" w:afterAutospacing="0" w:line="29" w:lineRule="atLeast"/>
-        <w:ind w:left="420" w:leftChars="0" w:right="0" w:rightChars="0"/>
-        <w:rPr>
-          <w:rFonts w:hint="default" w:ascii="Courier New" w:hAnsi="Courier New" w:cs="Courier New"/>
-          <w:i w:val="0"/>
-          <w:iCs w:val="0"/>
-          <w:color w:val="263238"/>
-          <w:sz w:val="20"/>
-          <w:szCs w:val="20"/>
-          <w:u w:val="none"/>
-          <w:shd w:val="clear" w:fill="F7F9FA"/>
-          <w:vertAlign w:val="baseline"/>
-          <w:lang w:val="en-US"/>
-        </w:rPr>
-      </w:pPr>
-      <w:r>
-        <w:rPr>
-          <w:rFonts w:hint="default" w:ascii="Courier New" w:hAnsi="Courier New" w:cs="Courier New"/>
-          <w:i w:val="0"/>
-          <w:iCs w:val="0"/>
-          <w:color w:val="263238"/>
-          <w:sz w:val="20"/>
-          <w:szCs w:val="20"/>
-          <w:u w:val="none"/>
-          <w:shd w:val="clear" w:fill="F7F9FA"/>
-          <w:vertAlign w:val="baseline"/>
-          <w:lang w:val="en-US"/>
-        </w:rPr>
-        <w:tab/>
-      </w:r>
-      <w:r>
-        <w:rPr>
-          <w:rFonts w:hint="default" w:ascii="Courier New" w:hAnsi="Courier New" w:cs="Courier New"/>
-          <w:i w:val="0"/>
-          <w:iCs w:val="0"/>
-          <w:color w:val="263238"/>
-          <w:sz w:val="20"/>
-          <w:szCs w:val="20"/>
-          <w:u w:val="none"/>
-          <w:shd w:val="clear" w:fill="F7F9FA"/>
-          <w:vertAlign w:val="baseline"/>
-          <w:lang w:val="en-US"/>
-        </w:rPr>
-        <w:tab/>
-      </w:r>
-      <w:r>
-        <w:rPr>
-          <w:rFonts w:hint="default" w:ascii="Courier New" w:hAnsi="Courier New" w:cs="Courier New"/>
-          <w:i w:val="0"/>
-          <w:iCs w:val="0"/>
-          <w:color w:val="263238"/>
-          <w:sz w:val="20"/>
-          <w:szCs w:val="20"/>
-          <w:u w:val="none"/>
-          <w:shd w:val="clear" w:fill="F7F9FA"/>
-          <w:vertAlign w:val="baseline"/>
-          <w:lang w:val="en-US"/>
-        </w:rPr>
-        <w:t>Romper ciclo</w:t>
-      </w:r>
-    </w:p>
-    <w:p>
-      <w:pPr>
-        <w:pStyle w:val="4"/>
-        <w:keepNext w:val="0"/>
-        <w:keepLines w:val="0"/>
-        <w:widowControl/>
-        <w:numPr>
-          <w:ilvl w:val="0"/>
-          <w:numId w:val="0"/>
-        </w:numPr>
-        <w:suppressLineNumbers w:val="0"/>
-        <w:bidi w:val="0"/>
-        <w:spacing w:before="0" w:beforeAutospacing="0" w:after="200" w:afterAutospacing="0" w:line="29" w:lineRule="atLeast"/>
-        <w:ind w:left="420" w:leftChars="0" w:right="0" w:rightChars="0"/>
-        <w:rPr>
-          <w:rFonts w:hint="default" w:ascii="Courier New" w:hAnsi="Courier New" w:cs="Courier New"/>
-          <w:i w:val="0"/>
-          <w:iCs w:val="0"/>
-          <w:color w:val="263238"/>
-          <w:sz w:val="20"/>
-          <w:szCs w:val="20"/>
-          <w:u w:val="none"/>
-          <w:shd w:val="clear" w:fill="F7F9FA"/>
-          <w:vertAlign w:val="baseline"/>
-          <w:lang w:val="en-US"/>
-        </w:rPr>
-      </w:pPr>
-    </w:p>
-    <w:p>
-      <w:pPr>
-        <w:pStyle w:val="4"/>
-        <w:keepNext w:val="0"/>
-        <w:keepLines w:val="0"/>
-        <w:widowControl/>
-        <w:suppressLineNumbers w:val="0"/>
-        <w:bidi w:val="0"/>
-        <w:spacing w:before="0" w:beforeAutospacing="0" w:after="200" w:afterAutospacing="0" w:line="29" w:lineRule="atLeast"/>
-      </w:pPr>
-      <w:r>
-        <w:rPr>
-          <w:rFonts w:hint="default" w:ascii="Courier New" w:hAnsi="Courier New" w:cs="Courier New"/>
-          <w:i w:val="0"/>
-          <w:iCs w:val="0"/>
-          <w:color w:val="263238"/>
-          <w:sz w:val="20"/>
-          <w:szCs w:val="20"/>
-          <w:u w:val="none"/>
-          <w:shd w:val="clear" w:fill="F7F9FA"/>
-          <w:vertAlign w:val="baseline"/>
-          <w:lang w:val="en-US"/>
-        </w:rPr>
-        <w:t xml:space="preserve">Retornamos </w:t>
-      </w:r>
-      <w:r>
-        <w:rPr>
-          <w:rFonts w:hint="default" w:ascii="Courier New" w:hAnsi="Courier New" w:cs="Courier New"/>
-          <w:i w:val="0"/>
-          <w:iCs w:val="0"/>
-          <w:color w:val="263238"/>
-          <w:sz w:val="20"/>
-          <w:szCs w:val="20"/>
-          <w:u w:val="none"/>
-          <w:shd w:val="clear" w:fill="F7F9FA"/>
-          <w:vertAlign w:val="baseline"/>
-        </w:rPr>
-        <w:t xml:space="preserve">Equivale a </w:t>
-      </w:r>
-      <w:r>
-        <w:rPr>
-          <w:rFonts w:hint="default" w:ascii="Courier New" w:hAnsi="Courier New" w:cs="Courier New"/>
-          <w:i w:val="0"/>
-          <w:iCs w:val="0"/>
-          <w:color w:val="263238"/>
-          <w:sz w:val="20"/>
-          <w:szCs w:val="20"/>
-          <w:u w:val="none"/>
-          <w:shd w:val="clear" w:fill="F7F9FA"/>
-          <w:vertAlign w:val="baseline"/>
-          <w:lang w:val="en-US"/>
-        </w:rPr>
-        <w:t>A</w:t>
-      </w:r>
-      <w:r>
-        <w:rPr>
-          <w:rFonts w:hint="default" w:ascii="Courier New" w:hAnsi="Courier New" w:cs="Courier New"/>
-          <w:i w:val="0"/>
-          <w:iCs w:val="0"/>
-          <w:color w:val="263238"/>
-          <w:sz w:val="20"/>
-          <w:szCs w:val="20"/>
-          <w:u w:val="none"/>
-          <w:shd w:val="clear" w:fill="F7F9FA"/>
-          <w:vertAlign w:val="baseline"/>
-        </w:rPr>
-        <w:t xml:space="preserve"> años, </w:t>
-      </w:r>
-      <w:r>
-        <w:rPr>
-          <w:rFonts w:hint="default" w:ascii="Courier New" w:hAnsi="Courier New" w:cs="Courier New"/>
-          <w:i w:val="0"/>
-          <w:iCs w:val="0"/>
-          <w:color w:val="263238"/>
-          <w:sz w:val="20"/>
-          <w:szCs w:val="20"/>
-          <w:u w:val="none"/>
-          <w:shd w:val="clear" w:fill="F7F9FA"/>
-          <w:vertAlign w:val="baseline"/>
-          <w:lang w:val="en-US"/>
-        </w:rPr>
-        <w:t>M</w:t>
-      </w:r>
-      <w:r>
-        <w:rPr>
-          <w:rFonts w:hint="default" w:ascii="Courier New" w:hAnsi="Courier New" w:cs="Courier New"/>
-          <w:i w:val="0"/>
-          <w:iCs w:val="0"/>
-          <w:color w:val="263238"/>
-          <w:sz w:val="20"/>
-          <w:szCs w:val="20"/>
-          <w:u w:val="none"/>
-          <w:shd w:val="clear" w:fill="F7F9FA"/>
-          <w:vertAlign w:val="baseline"/>
-        </w:rPr>
-        <w:t xml:space="preserve"> meses y </w:t>
-      </w:r>
-      <w:r>
-        <w:rPr>
-          <w:rFonts w:hint="default" w:ascii="Courier New" w:hAnsi="Courier New" w:cs="Courier New"/>
-          <w:i w:val="0"/>
-          <w:iCs w:val="0"/>
-          <w:color w:val="263238"/>
-          <w:sz w:val="20"/>
-          <w:szCs w:val="20"/>
-          <w:u w:val="none"/>
-          <w:shd w:val="clear" w:fill="F7F9FA"/>
-          <w:vertAlign w:val="baseline"/>
-          <w:lang w:val="en-US"/>
-        </w:rPr>
-        <w:t xml:space="preserve">numerodias </w:t>
-      </w:r>
-      <w:r>
-        <w:rPr>
-          <w:rFonts w:hint="default" w:ascii="Courier New" w:hAnsi="Courier New" w:cs="Courier New"/>
-          <w:i w:val="0"/>
-          <w:iCs w:val="0"/>
-          <w:color w:val="263238"/>
-          <w:sz w:val="20"/>
-          <w:szCs w:val="20"/>
-          <w:u w:val="none"/>
-          <w:shd w:val="clear" w:fill="F7F9FA"/>
-          <w:vertAlign w:val="baseline"/>
-        </w:rPr>
-        <w:t>días.</w:t>
-      </w:r>
-    </w:p>
-    <w:p>
-      <w:pPr>
-        <w:pStyle w:val="4"/>
-        <w:keepNext w:val="0"/>
-        <w:keepLines w:val="0"/>
-        <w:widowControl/>
-        <w:numPr>
-          <w:ilvl w:val="0"/>
-          <w:numId w:val="0"/>
-        </w:numPr>
-        <w:suppressLineNumbers w:val="0"/>
-        <w:bidi w:val="0"/>
-        <w:spacing w:before="0" w:beforeAutospacing="0" w:after="200" w:afterAutospacing="0" w:line="29" w:lineRule="atLeast"/>
-        <w:ind w:left="420" w:leftChars="0" w:right="0" w:rightChars="0"/>
-        <w:rPr>
-          <w:rFonts w:hint="default" w:ascii="Courier New" w:hAnsi="Courier New" w:cs="Courier New"/>
-          <w:i w:val="0"/>
-          <w:iCs w:val="0"/>
-          <w:color w:val="263238"/>
-          <w:sz w:val="20"/>
-          <w:szCs w:val="20"/>
-          <w:u w:val="none"/>
-          <w:shd w:val="clear" w:fill="F7F9FA"/>
-          <w:vertAlign w:val="baseline"/>
-          <w:lang w:val="en-US"/>
-        </w:rPr>
-      </w:pPr>
-      <w:r>
-        <w:rPr>
-          <w:rFonts w:hint="default" w:ascii="Courier New" w:hAnsi="Courier New" w:cs="Courier New"/>
-          <w:i w:val="0"/>
-          <w:iCs w:val="0"/>
-          <w:color w:val="263238"/>
-          <w:sz w:val="20"/>
-          <w:szCs w:val="20"/>
-          <w:u w:val="none"/>
-          <w:shd w:val="clear" w:fill="F7F9FA"/>
-          <w:vertAlign w:val="baseline"/>
-          <w:lang w:val="en-US"/>
-        </w:rPr>
-        <w:tab/>
-      </w:r>
-    </w:p>
-    <w:p>
-      <w:pPr>
-        <w:pStyle w:val="4"/>
-        <w:keepNext w:val="0"/>
-        <w:keepLines w:val="0"/>
-        <w:widowControl/>
-        <w:numPr>
-          <w:ilvl w:val="0"/>
-          <w:numId w:val="0"/>
-        </w:numPr>
-        <w:suppressLineNumbers w:val="0"/>
-        <w:bidi w:val="0"/>
-        <w:spacing w:before="0" w:beforeAutospacing="0" w:after="200" w:afterAutospacing="0" w:line="29" w:lineRule="atLeast"/>
-        <w:ind w:left="420" w:leftChars="0" w:right="0" w:rightChars="0"/>
-        <w:rPr>
-          <w:rFonts w:hint="default" w:ascii="Courier New" w:hAnsi="Courier New" w:cs="Courier New"/>
-          <w:i w:val="0"/>
-          <w:iCs w:val="0"/>
-          <w:color w:val="263238"/>
-          <w:sz w:val="20"/>
-          <w:szCs w:val="20"/>
-          <w:u w:val="none"/>
-          <w:shd w:val="clear" w:fill="F7F9FA"/>
-          <w:vertAlign w:val="baseline"/>
-          <w:lang w:val="en-US"/>
-        </w:rPr>
-      </w:pPr>
-    </w:p>
-    <w:p>
-      <w:pPr>
-        <w:pStyle w:val="4"/>
-        <w:keepNext w:val="0"/>
-        <w:keepLines w:val="0"/>
-        <w:widowControl/>
-        <w:numPr>
-          <w:ilvl w:val="0"/>
-          <w:numId w:val="0"/>
-        </w:numPr>
-        <w:suppressLineNumbers w:val="0"/>
-        <w:bidi w:val="0"/>
-        <w:spacing w:before="0" w:beforeAutospacing="0" w:after="200" w:afterAutospacing="0" w:line="29" w:lineRule="atLeast"/>
-        <w:ind w:right="0" w:rightChars="0"/>
-        <w:rPr>
-          <w:rFonts w:hint="default" w:ascii="Courier New" w:hAnsi="Courier New" w:cs="Courier New"/>
-          <w:i w:val="0"/>
-          <w:iCs w:val="0"/>
-          <w:color w:val="263238"/>
-          <w:sz w:val="20"/>
-          <w:szCs w:val="20"/>
-          <w:u w:val="none"/>
-          <w:shd w:val="clear" w:fill="F7F9FA"/>
-          <w:vertAlign w:val="baseline"/>
-          <w:lang w:val="en-US"/>
-        </w:rPr>
-      </w:pPr>
-      <w:r>
-        <w:rPr>
-          <w:rFonts w:hint="default" w:ascii="Courier New" w:hAnsi="Courier New" w:cs="Courier New"/>
-          <w:i w:val="0"/>
-          <w:iCs w:val="0"/>
-          <w:color w:val="263238"/>
-          <w:sz w:val="20"/>
-          <w:szCs w:val="20"/>
-          <w:u w:val="none"/>
-          <w:shd w:val="clear" w:fill="F7F9FA"/>
-          <w:vertAlign w:val="baseline"/>
-          <w:lang w:val="en-US"/>
-        </w:rPr>
-        <w:t>Bugs</w:t>
-      </w:r>
-    </w:p>
-    <w:p>
-      <w:pPr>
-        <w:pStyle w:val="4"/>
-        <w:keepNext w:val="0"/>
-        <w:keepLines w:val="0"/>
-        <w:widowControl/>
-        <w:numPr>
-          <w:ilvl w:val="0"/>
-          <w:numId w:val="0"/>
-        </w:numPr>
-        <w:suppressLineNumbers w:val="0"/>
-        <w:bidi w:val="0"/>
-        <w:spacing w:before="0" w:beforeAutospacing="0" w:after="200" w:afterAutospacing="0" w:line="29" w:lineRule="atLeast"/>
-        <w:ind w:right="0" w:rightChars="0"/>
-        <w:rPr>
-          <w:rFonts w:hint="default" w:ascii="Courier New" w:hAnsi="Courier New" w:cs="Courier New"/>
-          <w:i w:val="0"/>
-          <w:iCs w:val="0"/>
-          <w:color w:val="263238"/>
-          <w:sz w:val="20"/>
-          <w:szCs w:val="20"/>
-          <w:u w:val="none"/>
-          <w:shd w:val="clear" w:fill="F7F9FA"/>
-          <w:vertAlign w:val="baseline"/>
-          <w:lang w:val="es-MX"/>
-        </w:rPr>
-      </w:pPr>
-      <w:r>
-        <w:rPr>
-          <w:rFonts w:hint="default" w:ascii="Courier New" w:hAnsi="Courier New" w:cs="Courier New"/>
-          <w:i w:val="0"/>
-          <w:iCs w:val="0"/>
-          <w:color w:val="263238"/>
-          <w:sz w:val="20"/>
-          <w:szCs w:val="20"/>
-          <w:u w:val="none"/>
-          <w:shd w:val="clear" w:fill="F7F9FA"/>
-          <w:vertAlign w:val="baseline"/>
-          <w:lang w:val="en-US"/>
-        </w:rPr>
-        <w:t>Codificacion-&gt; Dise</w:t>
-      </w:r>
-      <w:r>
-        <w:rPr>
-          <w:rFonts w:hint="default" w:ascii="Courier New" w:hAnsi="Courier New" w:cs="Courier New"/>
-          <w:i w:val="0"/>
-          <w:iCs w:val="0"/>
-          <w:color w:val="263238"/>
-          <w:sz w:val="20"/>
-          <w:szCs w:val="20"/>
-          <w:u w:val="none"/>
-          <w:shd w:val="clear" w:fill="F7F9FA"/>
-          <w:vertAlign w:val="baseline"/>
-          <w:lang w:val="es-MX"/>
-        </w:rPr>
-        <w:t>ño</w:t>
-      </w:r>
-    </w:p>
-    <w:p>
-      <w:pPr>
-        <w:pStyle w:val="4"/>
-        <w:keepNext w:val="0"/>
-        <w:keepLines w:val="0"/>
-        <w:widowControl/>
-        <w:numPr>
-          <w:ilvl w:val="0"/>
-          <w:numId w:val="0"/>
-        </w:numPr>
-        <w:suppressLineNumbers w:val="0"/>
-        <w:bidi w:val="0"/>
-        <w:spacing w:before="0" w:beforeAutospacing="0" w:after="200" w:afterAutospacing="0" w:line="29" w:lineRule="atLeast"/>
-        <w:ind w:right="0" w:rightChars="0"/>
-        <w:rPr>
-          <w:rFonts w:hint="default" w:ascii="Courier New" w:hAnsi="Courier New" w:cs="Courier New"/>
-          <w:i w:val="0"/>
-          <w:iCs w:val="0"/>
-          <w:color w:val="263238"/>
-          <w:sz w:val="20"/>
-          <w:szCs w:val="20"/>
-          <w:u w:val="none"/>
-          <w:shd w:val="clear" w:fill="F7F9FA"/>
-          <w:vertAlign w:val="baseline"/>
-          <w:lang w:val="en-US"/>
-        </w:rPr>
-      </w:pPr>
-      <w:r>
-        <w:rPr>
-          <w:rFonts w:hint="default" w:ascii="Courier New" w:hAnsi="Courier New" w:cs="Courier New"/>
-          <w:i w:val="0"/>
-          <w:iCs w:val="0"/>
-          <w:color w:val="263238"/>
-          <w:sz w:val="20"/>
-          <w:szCs w:val="20"/>
-          <w:u w:val="none"/>
-          <w:shd w:val="clear" w:fill="F7F9FA"/>
-          <w:vertAlign w:val="baseline"/>
-          <w:lang w:val="es-MX"/>
-        </w:rPr>
-        <w:tab/>
-      </w:r>
-      <w:r>
-        <w:rPr>
-          <w:rFonts w:hint="default" w:ascii="Courier New" w:hAnsi="Courier New" w:cs="Courier New"/>
-          <w:i w:val="0"/>
-          <w:iCs w:val="0"/>
-          <w:color w:val="263238"/>
-          <w:sz w:val="20"/>
-          <w:szCs w:val="20"/>
-          <w:u w:val="none"/>
-          <w:shd w:val="clear" w:fill="F7F9FA"/>
-          <w:vertAlign w:val="baseline"/>
-          <w:lang w:val="en-US"/>
-        </w:rPr>
-        <w:t>Si numerodias  - elemento &gt; 0</w:t>
-      </w:r>
-      <w:r>
-        <w:rPr>
-          <w:rFonts w:hint="default" w:ascii="Courier New" w:hAnsi="Courier New" w:cs="Courier New"/>
-          <w:i w:val="0"/>
-          <w:iCs w:val="0"/>
-          <w:color w:val="263238"/>
-          <w:sz w:val="20"/>
-          <w:szCs w:val="20"/>
-          <w:u w:val="none"/>
-          <w:shd w:val="clear" w:fill="F7F9FA"/>
-          <w:vertAlign w:val="baseline"/>
-          <w:lang w:val="es-MX"/>
-        </w:rPr>
-        <w:t xml:space="preserve"> debe ser </w:t>
-      </w:r>
-      <w:r>
-        <w:rPr>
-          <w:rFonts w:hint="default" w:ascii="Courier New" w:hAnsi="Courier New" w:cs="Courier New"/>
-          <w:i w:val="0"/>
-          <w:iCs w:val="0"/>
-          <w:color w:val="263238"/>
-          <w:sz w:val="20"/>
-          <w:szCs w:val="20"/>
-          <w:u w:val="none"/>
-          <w:shd w:val="clear" w:fill="F7F9FA"/>
-          <w:vertAlign w:val="baseline"/>
-          <w:lang w:val="en-US"/>
-        </w:rPr>
-        <w:t>Si numerodias  - elemento &gt;= 0</w:t>
-      </w:r>
-    </w:p>
-    <w:p>
-      <w:pPr>
-        <w:pStyle w:val="4"/>
-        <w:keepNext w:val="0"/>
-        <w:keepLines w:val="0"/>
-        <w:widowControl/>
-        <w:numPr>
-          <w:ilvl w:val="0"/>
-          <w:numId w:val="0"/>
-        </w:numPr>
-        <w:suppressLineNumbers w:val="0"/>
-        <w:bidi w:val="0"/>
-        <w:spacing w:before="0" w:beforeAutospacing="0" w:after="200" w:afterAutospacing="0" w:line="29" w:lineRule="atLeast"/>
-        <w:ind w:right="0" w:rightChars="0"/>
-        <w:rPr>
-          <w:rFonts w:hint="default" w:ascii="Courier New" w:hAnsi="Courier New" w:cs="Courier New"/>
-          <w:i w:val="0"/>
-          <w:iCs w:val="0"/>
-          <w:color w:val="263238"/>
-          <w:sz w:val="20"/>
-          <w:szCs w:val="20"/>
-          <w:u w:val="none"/>
-          <w:shd w:val="clear" w:fill="F7F9FA"/>
-          <w:vertAlign w:val="baseline"/>
-          <w:lang w:val="en-US"/>
-        </w:rPr>
-      </w:pPr>
-    </w:p>
-    <w:p>
-      <w:pPr>
-        <w:pStyle w:val="4"/>
-        <w:keepNext w:val="0"/>
-        <w:keepLines w:val="0"/>
-        <w:widowControl/>
-        <w:numPr>
-          <w:ilvl w:val="0"/>
-          <w:numId w:val="0"/>
-        </w:numPr>
-        <w:suppressLineNumbers w:val="0"/>
-        <w:bidi w:val="0"/>
-        <w:spacing w:before="0" w:beforeAutospacing="0" w:after="200" w:afterAutospacing="0" w:line="29" w:lineRule="atLeast"/>
-        <w:ind w:right="0" w:rightChars="0"/>
-        <w:rPr>
-          <w:rFonts w:hint="default" w:ascii="Courier New" w:hAnsi="Courier New" w:cs="Courier New"/>
-          <w:i w:val="0"/>
-          <w:iCs w:val="0"/>
-          <w:color w:val="263238"/>
-          <w:sz w:val="20"/>
-          <w:szCs w:val="20"/>
-          <w:u w:val="none"/>
-          <w:shd w:val="clear" w:fill="F7F9FA"/>
-          <w:vertAlign w:val="baseline"/>
-          <w:lang w:val="es-MX"/>
-        </w:rPr>
-      </w:pPr>
-      <w:r>
-        <w:rPr>
-          <w:rFonts w:hint="default" w:ascii="Courier New" w:hAnsi="Courier New" w:cs="Courier New"/>
-          <w:i w:val="0"/>
-          <w:iCs w:val="0"/>
-          <w:color w:val="263238"/>
-          <w:sz w:val="20"/>
-          <w:szCs w:val="20"/>
-          <w:u w:val="none"/>
-          <w:shd w:val="clear" w:fill="F7F9FA"/>
-          <w:vertAlign w:val="baseline"/>
-          <w:lang w:val="es-MX"/>
-        </w:rPr>
-        <w:tab/>
-      </w:r>
-      <w:r>
-        <w:rPr>
-          <w:rFonts w:hint="default" w:ascii="Courier New" w:hAnsi="Courier New" w:cs="Courier New"/>
-          <w:i w:val="0"/>
-          <w:iCs w:val="0"/>
-          <w:color w:val="263238"/>
-          <w:sz w:val="20"/>
-          <w:szCs w:val="20"/>
-          <w:u w:val="none"/>
-          <w:shd w:val="clear" w:fill="F7F9FA"/>
-          <w:vertAlign w:val="baseline"/>
-          <w:lang w:val="es-MX"/>
-        </w:rPr>
-        <w:t>Inicializar A, M, D</w:t>
-      </w:r>
+          <w:lang w:val="en-US"/>
+        </w:rPr>
+      </w:pPr>
     </w:p>
     <w:sectPr>
       <w:pgSz w:w="11906" w:h="16838"/>

</xml_diff>